<commit_message>
refs #151 SSD hinzugefügt
</commit_message>
<xml_diff>
--- a/doc/04_Domainanalyse/Domainanalyse.docx
+++ b/doc/04_Domainanalyse/Domainanalyse.docx
@@ -72,21 +72,7 @@
                   <w:rPr>
                     <w:color w:val="4F81BD" w:themeColor="accent1"/>
                   </w:rPr>
-                  <w:t xml:space="preserve"> Delia, </w:t>
-                </w:r>
-                <w:proofErr w:type="spellStart"/>
-                <w:r>
-                  <w:rPr>
-                    <w:color w:val="4F81BD" w:themeColor="accent1"/>
-                  </w:rPr>
-                  <w:t>Waltenspül</w:t>
-                </w:r>
-                <w:proofErr w:type="spellEnd"/>
-                <w:r>
-                  <w:rPr>
-                    <w:color w:val="4F81BD" w:themeColor="accent1"/>
-                  </w:rPr>
-                  <w:t xml:space="preserve"> Remo</w:t>
+                  <w:t xml:space="preserve"> Delia, Waltenspül Remo</w:t>
                 </w:r>
               </w:p>
               <w:p>
@@ -182,7 +168,6 @@
                     <w:dataBinding w:prefixMappings="xmlns:ns0='http://schemas.openxmlformats.org/officeDocument/2006/extended-properties'" w:xpath="/ns0:Properties[1]/ns0:Company[1]" w:storeItemID="{6668398D-A668-4E3E-A5EB-62B293D839F1}"/>
                     <w:text/>
                   </w:sdtPr>
-                  <w:sdtEndPr/>
                   <w:sdtContent>
                     <w:r>
                       <w:rPr>
@@ -215,7 +200,6 @@
                   <w:dataBinding w:prefixMappings="xmlns:ns0='http://schemas.openxmlformats.org/package/2006/metadata/core-properties' xmlns:ns1='http://purl.org/dc/elements/1.1/'" w:xpath="/ns0:coreProperties[1]/ns1:title[1]" w:storeItemID="{6C3C8BC8-F283-45AE-878A-BAB7291924A1}"/>
                   <w:text/>
                 </w:sdtPr>
-                <w:sdtEndPr/>
                 <w:sdtContent>
                   <w:p>
                     <w:pPr>
@@ -253,7 +237,6 @@
                 <w:dataBinding w:prefixMappings="xmlns:ns0='http://schemas.openxmlformats.org/package/2006/metadata/core-properties' xmlns:ns1='http://purl.org/dc/elements/1.1/'" w:xpath="/ns0:coreProperties[1]/ns1:subject[1]" w:storeItemID="{6C3C8BC8-F283-45AE-878A-BAB7291924A1}"/>
                 <w:text/>
               </w:sdtPr>
-              <w:sdtEndPr/>
               <w:sdtContent>
                 <w:tc>
                   <w:tcPr>
@@ -606,8 +589,73 @@
           </w:p>
         </w:tc>
       </w:tr>
+      <w:tr>
+        <w:trPr>
+          <w:cnfStyle w:val="000000100000" w:firstRow="0" w:lastRow="0" w:firstColumn="0" w:lastColumn="0" w:oddVBand="0" w:evenVBand="0" w:oddHBand="1" w:evenHBand="0" w:firstRowFirstColumn="0" w:firstRowLastColumn="0" w:lastRowFirstColumn="0" w:lastRowLastColumn="0"/>
+        </w:trPr>
+        <w:tc>
+          <w:tcPr>
+            <w:cnfStyle w:val="001000000000" w:firstRow="0" w:lastRow="0" w:firstColumn="1" w:lastColumn="0" w:oddVBand="0" w:evenVBand="0" w:oddHBand="0" w:evenHBand="0" w:firstRowFirstColumn="0" w:firstRowLastColumn="0" w:lastRowFirstColumn="0" w:lastRowLastColumn="0"/>
+            <w:tcW w:w="1138" w:type="dxa"/>
+          </w:tcPr>
+          <w:p>
+            <w:pPr>
+              <w:rPr>
+                <w:b w:val="0"/>
+              </w:rPr>
+            </w:pPr>
+            <w:r>
+              <w:rPr>
+                <w:b w:val="0"/>
+              </w:rPr>
+              <w:t>28.03.2011</w:t>
+            </w:r>
+          </w:p>
+        </w:tc>
+        <w:tc>
+          <w:tcPr>
+            <w:tcW w:w="993" w:type="dxa"/>
+          </w:tcPr>
+          <w:p>
+            <w:pPr>
+              <w:cnfStyle w:val="000000100000" w:firstRow="0" w:lastRow="0" w:firstColumn="0" w:lastColumn="0" w:oddVBand="0" w:evenVBand="0" w:oddHBand="1" w:evenHBand="0" w:firstRowFirstColumn="0" w:firstRowLastColumn="0" w:lastRowFirstColumn="0" w:lastRowLastColumn="0"/>
+            </w:pPr>
+            <w:r>
+              <w:t>1.2</w:t>
+            </w:r>
+          </w:p>
+        </w:tc>
+        <w:tc>
+          <w:tcPr>
+            <w:tcW w:w="4674" w:type="dxa"/>
+          </w:tcPr>
+          <w:p>
+            <w:pPr>
+              <w:cnfStyle w:val="000000100000" w:firstRow="0" w:lastRow="0" w:firstColumn="0" w:lastColumn="0" w:oddVBand="0" w:evenVBand="0" w:oddHBand="1" w:evenHBand="0" w:firstRowFirstColumn="0" w:firstRowLastColumn="0" w:lastRowFirstColumn="0" w:lastRowLastColumn="0"/>
+            </w:pPr>
+            <w:r>
+              <w:t>Ergänzung um SSD 1-9</w:t>
+            </w:r>
+            <w:bookmarkStart w:id="2" w:name="_GoBack"/>
+            <w:bookmarkEnd w:id="2"/>
+          </w:p>
+        </w:tc>
+        <w:tc>
+          <w:tcPr>
+            <w:tcW w:w="2303" w:type="dxa"/>
+          </w:tcPr>
+          <w:p>
+            <w:pPr>
+              <w:cnfStyle w:val="000000100000" w:firstRow="0" w:lastRow="0" w:firstColumn="0" w:lastColumn="0" w:oddVBand="0" w:evenVBand="0" w:oddHBand="1" w:evenHBand="0" w:firstRowFirstColumn="0" w:firstRowLastColumn="0" w:lastRowFirstColumn="0" w:lastRowLastColumn="0"/>
+            </w:pPr>
+            <w:r>
+              <w:t>WR</w:t>
+            </w:r>
+          </w:p>
+        </w:tc>
+      </w:tr>
     </w:tbl>
-    <w:bookmarkStart w:id="2" w:name="_Toc289084180" w:displacedByCustomXml="next"/>
+    <w:bookmarkStart w:id="3" w:name="_Toc289084180" w:displacedByCustomXml="next"/>
     <w:sdt>
       <w:sdtPr>
         <w:rPr>
@@ -629,7 +677,7 @@
         </w:rPr>
       </w:sdtEndPr>
       <w:sdtContent>
-        <w:bookmarkStart w:id="3" w:name="_Toc286932158" w:displacedByCustomXml="prev"/>
+        <w:bookmarkStart w:id="4" w:name="_Toc286932158" w:displacedByCustomXml="prev"/>
         <w:p>
           <w:pPr>
             <w:pStyle w:val="berschrift2"/>
@@ -640,8 +688,8 @@
             </w:rPr>
             <w:t>Inhaltsverzeichnis</w:t>
           </w:r>
-          <w:bookmarkEnd w:id="2"/>
           <w:bookmarkEnd w:id="3"/>
+          <w:bookmarkEnd w:id="4"/>
         </w:p>
         <w:p>
           <w:pPr>
@@ -3271,37 +3319,31 @@
               <w:bCs/>
               <w:lang w:val="de-DE"/>
             </w:rPr>
+            <w:lastRenderedPageBreak/>
             <w:fldChar w:fldCharType="end"/>
           </w:r>
         </w:p>
       </w:sdtContent>
     </w:sdt>
     <w:p>
-      <w:r>
-        <w:lastRenderedPageBreak/>
-        <w:br w:type="page"/>
-      </w:r>
-    </w:p>
-    <w:p>
       <w:pPr>
         <w:pStyle w:val="berschrift1"/>
       </w:pPr>
-      <w:bookmarkStart w:id="4" w:name="_Toc289084181"/>
-      <w:r>
-        <w:lastRenderedPageBreak/>
+      <w:bookmarkStart w:id="5" w:name="_Toc289084181"/>
+      <w:r>
         <w:t>Einführung</w:t>
       </w:r>
-      <w:bookmarkEnd w:id="4"/>
+      <w:bookmarkEnd w:id="5"/>
     </w:p>
     <w:p>
       <w:pPr>
         <w:pStyle w:val="berschrift2"/>
       </w:pPr>
-      <w:bookmarkStart w:id="5" w:name="_Toc289084182"/>
+      <w:bookmarkStart w:id="6" w:name="_Toc289084182"/>
       <w:r>
         <w:t>Zweck</w:t>
       </w:r>
-      <w:bookmarkEnd w:id="5"/>
+      <w:bookmarkEnd w:id="6"/>
     </w:p>
     <w:p>
       <w:r>
@@ -3312,11 +3354,11 @@
       <w:pPr>
         <w:pStyle w:val="berschrift2"/>
       </w:pPr>
-      <w:bookmarkStart w:id="6" w:name="_Toc289084183"/>
+      <w:bookmarkStart w:id="7" w:name="_Toc289084183"/>
       <w:r>
         <w:t>Gültigkeitsbereich</w:t>
       </w:r>
-      <w:bookmarkEnd w:id="6"/>
+      <w:bookmarkEnd w:id="7"/>
     </w:p>
     <w:p>
       <w:r>
@@ -3327,11 +3369,11 @@
       <w:pPr>
         <w:pStyle w:val="berschrift2"/>
       </w:pPr>
-      <w:bookmarkStart w:id="7" w:name="_Toc289084184"/>
+      <w:bookmarkStart w:id="8" w:name="_Toc289084184"/>
       <w:r>
         <w:t>Definitionen und Abkürzungen</w:t>
       </w:r>
-      <w:bookmarkEnd w:id="7"/>
+      <w:bookmarkEnd w:id="8"/>
     </w:p>
     <w:p>
       <w:r>
@@ -3342,22 +3384,22 @@
       <w:pPr>
         <w:pStyle w:val="berschrift2"/>
       </w:pPr>
-      <w:bookmarkStart w:id="8" w:name="_Toc289084185"/>
+      <w:bookmarkStart w:id="9" w:name="_Toc289084185"/>
       <w:r>
         <w:t>Referenzen</w:t>
       </w:r>
-      <w:bookmarkEnd w:id="8"/>
+      <w:bookmarkEnd w:id="9"/>
     </w:p>
     <w:p/>
     <w:p>
       <w:pPr>
         <w:pStyle w:val="berschrift2"/>
       </w:pPr>
-      <w:bookmarkStart w:id="9" w:name="_Toc289084186"/>
+      <w:bookmarkStart w:id="10" w:name="_Toc289084186"/>
       <w:r>
         <w:t>Übersicht</w:t>
       </w:r>
-      <w:bookmarkEnd w:id="9"/>
+      <w:bookmarkEnd w:id="10"/>
     </w:p>
     <w:p>
       <w:r>
@@ -3476,35 +3518,35 @@
       <w:pPr>
         <w:pStyle w:val="berschrift1"/>
       </w:pPr>
-      <w:bookmarkStart w:id="10" w:name="_Ref288906375"/>
-      <w:bookmarkStart w:id="11" w:name="_Toc289084187"/>
+      <w:bookmarkStart w:id="11" w:name="_Ref288906375"/>
+      <w:bookmarkStart w:id="12" w:name="_Toc289084187"/>
       <w:r>
         <w:lastRenderedPageBreak/>
         <w:t>Domain Modell</w:t>
       </w:r>
-      <w:bookmarkEnd w:id="10"/>
       <w:bookmarkEnd w:id="11"/>
+      <w:bookmarkEnd w:id="12"/>
     </w:p>
     <w:p>
       <w:pPr>
         <w:pStyle w:val="berschrift2"/>
       </w:pPr>
-      <w:bookmarkStart w:id="12" w:name="_Toc289084188"/>
+      <w:bookmarkStart w:id="13" w:name="_Toc289084188"/>
       <w:r>
         <w:t>Strukturdiagramm</w:t>
       </w:r>
-      <w:bookmarkEnd w:id="12"/>
+      <w:bookmarkEnd w:id="13"/>
     </w:p>
     <w:p/>
     <w:p>
       <w:pPr>
         <w:pStyle w:val="berschrift2"/>
       </w:pPr>
-      <w:bookmarkStart w:id="13" w:name="_Toc289084189"/>
+      <w:bookmarkStart w:id="14" w:name="_Toc289084189"/>
       <w:r>
         <w:t>Konzeptbeschreibung</w:t>
       </w:r>
-      <w:bookmarkEnd w:id="13"/>
+      <w:bookmarkEnd w:id="14"/>
     </w:p>
     <w:p>
       <w:r>
@@ -3559,18 +3601,18 @@
       <w:pPr>
         <w:pStyle w:val="berschrift3"/>
       </w:pPr>
-      <w:bookmarkStart w:id="14" w:name="_Toc289084190"/>
-      <w:bookmarkStart w:id="15" w:name="_Ref289084478"/>
-      <w:bookmarkStart w:id="16" w:name="_Ref289084480"/>
+      <w:bookmarkStart w:id="15" w:name="_Toc289084190"/>
+      <w:bookmarkStart w:id="16" w:name="_Ref289084478"/>
+      <w:bookmarkStart w:id="17" w:name="_Ref289084480"/>
       <w:r>
         <w:t>K</w:t>
       </w:r>
       <w:r>
         <w:t>onzept Stundeneintrag</w:t>
       </w:r>
-      <w:bookmarkEnd w:id="14"/>
       <w:bookmarkEnd w:id="15"/>
       <w:bookmarkEnd w:id="16"/>
+      <w:bookmarkEnd w:id="17"/>
     </w:p>
     <w:p>
       <w:pPr>
@@ -3939,9 +3981,28 @@
     </w:tbl>
     <w:p>
       <w:pPr>
+        <w:rPr>
+          <w:caps/>
+          <w:color w:val="365F91" w:themeColor="accent1" w:themeShade="BF"/>
+          <w:spacing w:val="10"/>
+          <w:sz w:val="22"/>
+          <w:szCs w:val="22"/>
+          <w:highlight w:val="lightGray"/>
+        </w:rPr>
+      </w:pPr>
+      <w:r>
+        <w:rPr>
+          <w:highlight w:val="lightGray"/>
+        </w:rPr>
+        <w:br w:type="page"/>
+      </w:r>
+    </w:p>
+    <w:p>
+      <w:pPr>
         <w:pStyle w:val="berschrift4"/>
       </w:pPr>
       <w:r>
+        <w:lastRenderedPageBreak/>
         <w:t>Beziehungen</w:t>
       </w:r>
     </w:p>
@@ -3950,7 +4011,6 @@
         <w:ind w:left="2552" w:hanging="2552"/>
       </w:pPr>
       <w:r>
-        <w:lastRenderedPageBreak/>
         <w:t>Ein Stundeneintrag</w:t>
       </w:r>
       <w:r>
@@ -3979,16 +4039,16 @@
       <w:pPr>
         <w:pStyle w:val="berschrift3"/>
       </w:pPr>
-      <w:bookmarkStart w:id="17" w:name="_Ref288924756"/>
-      <w:bookmarkStart w:id="18" w:name="_Toc289084191"/>
+      <w:bookmarkStart w:id="18" w:name="_Ref288924756"/>
+      <w:bookmarkStart w:id="19" w:name="_Toc289084191"/>
       <w:r>
         <w:t xml:space="preserve">Konzept </w:t>
       </w:r>
       <w:r>
         <w:t>Auftrag</w:t>
       </w:r>
-      <w:bookmarkEnd w:id="17"/>
       <w:bookmarkEnd w:id="18"/>
+      <w:bookmarkEnd w:id="19"/>
     </w:p>
     <w:p>
       <w:pPr>
@@ -4277,16 +4337,16 @@
       <w:pPr>
         <w:pStyle w:val="berschrift3"/>
       </w:pPr>
-      <w:bookmarkStart w:id="19" w:name="_Ref288924732"/>
-      <w:bookmarkStart w:id="20" w:name="_Toc289084192"/>
+      <w:bookmarkStart w:id="20" w:name="_Ref288924732"/>
+      <w:bookmarkStart w:id="21" w:name="_Toc289084192"/>
       <w:r>
         <w:t xml:space="preserve">Konzept </w:t>
       </w:r>
       <w:r>
         <w:t>Kunde</w:t>
       </w:r>
-      <w:bookmarkEnd w:id="19"/>
       <w:bookmarkEnd w:id="20"/>
+      <w:bookmarkEnd w:id="21"/>
     </w:p>
     <w:p>
       <w:pPr>
@@ -4350,12 +4410,12 @@
         <w:pStyle w:val="berschrift4"/>
       </w:pPr>
       <w:r>
+        <w:lastRenderedPageBreak/>
         <w:t>Beschreibung</w:t>
       </w:r>
     </w:p>
     <w:p>
       <w:r>
-        <w:lastRenderedPageBreak/>
         <w:t xml:space="preserve">Ein Kunde ist eine Person, die </w:t>
       </w:r>
       <w:r>
@@ -4627,7 +4687,7 @@
       <w:pPr>
         <w:pStyle w:val="berschrift3"/>
       </w:pPr>
-      <w:bookmarkStart w:id="21" w:name="_Toc289084193"/>
+      <w:bookmarkStart w:id="22" w:name="_Toc289084193"/>
       <w:r>
         <w:t xml:space="preserve">Konzept </w:t>
       </w:r>
@@ -4635,7 +4695,7 @@
       <w:r>
         <w:t>EingesetztesMaterial</w:t>
       </w:r>
-      <w:bookmarkEnd w:id="21"/>
+      <w:bookmarkEnd w:id="22"/>
       <w:proofErr w:type="spellEnd"/>
     </w:p>
     <w:p>
@@ -4830,14 +4890,14 @@
       <w:pPr>
         <w:pStyle w:val="berschrift3"/>
       </w:pPr>
-      <w:bookmarkStart w:id="22" w:name="_Toc289084194"/>
+      <w:bookmarkStart w:id="23" w:name="_Toc289084194"/>
       <w:r>
         <w:t xml:space="preserve">Konzept </w:t>
       </w:r>
       <w:r>
         <w:t>Material</w:t>
       </w:r>
-      <w:bookmarkEnd w:id="22"/>
+      <w:bookmarkEnd w:id="23"/>
     </w:p>
     <w:p>
       <w:pPr>
@@ -5138,7 +5198,7 @@
       <w:pPr>
         <w:pStyle w:val="berschrift3"/>
       </w:pPr>
-      <w:bookmarkStart w:id="23" w:name="_Toc289084195"/>
+      <w:bookmarkStart w:id="24" w:name="_Toc289084195"/>
       <w:r>
         <w:t xml:space="preserve">Konzept </w:t>
       </w:r>
@@ -5146,7 +5206,7 @@
       <w:r>
         <w:t>StundeneintragsTyp</w:t>
       </w:r>
-      <w:bookmarkEnd w:id="23"/>
+      <w:bookmarkEnd w:id="24"/>
       <w:proofErr w:type="spellEnd"/>
     </w:p>
     <w:p>
@@ -5365,13 +5425,13 @@
       <w:pPr>
         <w:pStyle w:val="berschrift3"/>
       </w:pPr>
-      <w:bookmarkStart w:id="24" w:name="_Ref288923686"/>
-      <w:bookmarkStart w:id="25" w:name="_Toc289084196"/>
+      <w:bookmarkStart w:id="25" w:name="_Ref288923686"/>
+      <w:bookmarkStart w:id="26" w:name="_Toc289084196"/>
       <w:r>
         <w:t>Konzept Benutzer</w:t>
       </w:r>
-      <w:bookmarkEnd w:id="24"/>
       <w:bookmarkEnd w:id="25"/>
+      <w:bookmarkEnd w:id="26"/>
     </w:p>
     <w:p>
       <w:pPr>
@@ -5817,17 +5877,31 @@
     </w:p>
     <w:p>
       <w:pPr>
+        <w:rPr>
+          <w:color w:val="243F60" w:themeColor="accent1" w:themeShade="7F"/>
+          <w:spacing w:val="15"/>
+          <w:sz w:val="22"/>
+          <w:szCs w:val="22"/>
+        </w:rPr>
+      </w:pPr>
+      <w:bookmarkStart w:id="27" w:name="_Ref288924106"/>
+      <w:bookmarkStart w:id="28" w:name="_Ref288924108"/>
+      <w:bookmarkStart w:id="29" w:name="_Toc289084197"/>
+      <w:r>
+        <w:br w:type="page"/>
+      </w:r>
+    </w:p>
+    <w:p>
+      <w:pPr>
         <w:pStyle w:val="berschrift3"/>
       </w:pPr>
-      <w:bookmarkStart w:id="26" w:name="_Ref288924106"/>
-      <w:bookmarkStart w:id="27" w:name="_Ref288924108"/>
-      <w:bookmarkStart w:id="28" w:name="_Toc289084197"/>
-      <w:r>
+      <w:r>
+        <w:lastRenderedPageBreak/>
         <w:t>Konzept Aussendienstmitarbeiter</w:t>
       </w:r>
-      <w:bookmarkEnd w:id="26"/>
       <w:bookmarkEnd w:id="27"/>
       <w:bookmarkEnd w:id="28"/>
+      <w:bookmarkEnd w:id="29"/>
     </w:p>
     <w:p>
       <w:pPr>
@@ -5891,7 +5965,6 @@
         <w:pStyle w:val="berschrift4"/>
       </w:pPr>
       <w:r>
-        <w:lastRenderedPageBreak/>
         <w:t>Beschreibung</w:t>
       </w:r>
     </w:p>
@@ -5967,13 +6040,13 @@
       <w:pPr>
         <w:pStyle w:val="berschrift3"/>
       </w:pPr>
-      <w:bookmarkStart w:id="29" w:name="_Ref288924129"/>
-      <w:bookmarkStart w:id="30" w:name="_Toc289084198"/>
+      <w:bookmarkStart w:id="30" w:name="_Ref288924129"/>
+      <w:bookmarkStart w:id="31" w:name="_Toc289084198"/>
       <w:r>
         <w:t>Konzept Sekretärin</w:t>
       </w:r>
-      <w:bookmarkEnd w:id="29"/>
       <w:bookmarkEnd w:id="30"/>
+      <w:bookmarkEnd w:id="31"/>
     </w:p>
     <w:p>
       <w:pPr>
@@ -6106,13 +6179,27 @@
     </w:p>
     <w:p>
       <w:pPr>
+        <w:rPr>
+          <w:color w:val="243F60" w:themeColor="accent1" w:themeShade="7F"/>
+          <w:spacing w:val="15"/>
+          <w:sz w:val="22"/>
+          <w:szCs w:val="22"/>
+        </w:rPr>
+      </w:pPr>
+      <w:bookmarkStart w:id="32" w:name="_Toc289084199"/>
+      <w:r>
+        <w:br w:type="page"/>
+      </w:r>
+    </w:p>
+    <w:p>
+      <w:pPr>
         <w:pStyle w:val="berschrift3"/>
       </w:pPr>
-      <w:bookmarkStart w:id="31" w:name="_Toc289084199"/>
-      <w:r>
+      <w:r>
+        <w:lastRenderedPageBreak/>
         <w:t>Konzept Adresse</w:t>
       </w:r>
-      <w:bookmarkEnd w:id="31"/>
+      <w:bookmarkEnd w:id="32"/>
     </w:p>
     <w:p>
       <w:pPr>
@@ -6239,7 +6326,6 @@
         <w:pStyle w:val="berschrift4"/>
       </w:pPr>
       <w:r>
-        <w:lastRenderedPageBreak/>
         <w:t>Attribute</w:t>
       </w:r>
     </w:p>
@@ -6489,19 +6575,7 @@
     </w:p>
     <w:p>
       <w:r>
-        <w:t xml:space="preserve">Die Klasse </w:t>
-      </w:r>
-      <w:r>
-        <w:t xml:space="preserve">beinhaltet Ortungsdaten. Sie </w:t>
-      </w:r>
-      <w:r>
-        <w:t>zeigt die Struktur des</w:t>
-      </w:r>
-      <w:r>
-        <w:t xml:space="preserve"> je</w:t>
-      </w:r>
-      <w:r>
-        <w:t xml:space="preserve"> im “</w:t>
+        <w:t>Die Klasse beinhaltet Ortungsdaten. Sie zeigt die Struktur des je im “</w:t>
       </w:r>
       <w:r>
         <w:fldChar w:fldCharType="begin"/>
@@ -6519,10 +6593,7 @@
         <w:fldChar w:fldCharType="end"/>
       </w:r>
       <w:r>
-        <w:t xml:space="preserve">“ </w:t>
-      </w:r>
-      <w:r>
-        <w:t>und “</w:t>
+        <w:t>“ und “</w:t>
       </w:r>
       <w:r>
         <w:fldChar w:fldCharType="begin"/>
@@ -6540,10 +6611,7 @@
         <w:fldChar w:fldCharType="end"/>
       </w:r>
       <w:r>
-        <w:t xml:space="preserve">“ </w:t>
-      </w:r>
-      <w:r>
-        <w:t xml:space="preserve">verwendeten Attributs </w:t>
+        <w:t xml:space="preserve">“ verwendeten Attributs </w:t>
       </w:r>
       <w:proofErr w:type="spellStart"/>
       <w:r>
@@ -6752,8 +6820,8 @@
           <w:szCs w:val="22"/>
         </w:rPr>
       </w:pPr>
-      <w:bookmarkStart w:id="32" w:name="_Ref288923877"/>
-      <w:bookmarkStart w:id="33" w:name="_Toc289084200"/>
+      <w:bookmarkStart w:id="33" w:name="_Ref288923877"/>
+      <w:bookmarkStart w:id="34" w:name="_Toc289084200"/>
       <w:r>
         <w:br w:type="page"/>
       </w:r>
@@ -6762,87 +6830,974 @@
       <w:pPr>
         <w:pStyle w:val="berschrift1"/>
       </w:pPr>
-      <w:bookmarkStart w:id="34" w:name="_GoBack"/>
-      <w:bookmarkEnd w:id="34"/>
       <w:r>
         <w:lastRenderedPageBreak/>
         <w:t>System Sequenzdiagramm</w:t>
       </w:r>
-      <w:bookmarkEnd w:id="32"/>
       <w:bookmarkEnd w:id="33"/>
+      <w:bookmarkEnd w:id="34"/>
     </w:p>
     <w:p>
       <w:pPr>
         <w:pStyle w:val="berschrift2"/>
       </w:pPr>
-      <w:bookmarkStart w:id="35" w:name="_Toc289084201"/>
+      <w:r>
+        <w:t>SSD1 Stundeneintrag erfassen</w:t>
+      </w:r>
+    </w:p>
+    <w:p>
+      <w:pPr>
+        <w:keepNext/>
+      </w:pPr>
+      <w:r>
+        <w:rPr>
+          <w:noProof/>
+          <w:lang w:eastAsia="de-CH"/>
+        </w:rPr>
+        <w:drawing>
+          <wp:inline distT="0" distB="0" distL="0" distR="0" wp14:anchorId="4173293C" wp14:editId="7A01BE0E">
+            <wp:extent cx="5760720" cy="5863929"/>
+            <wp:effectExtent l="0" t="0" r="0" b="0"/>
+            <wp:docPr id="13" name="Grafik 13"/>
+            <wp:cNvGraphicFramePr>
+              <a:graphicFrameLocks xmlns:a="http://schemas.openxmlformats.org/drawingml/2006/main" noChangeAspect="1"/>
+            </wp:cNvGraphicFramePr>
+            <a:graphic xmlns:a="http://schemas.openxmlformats.org/drawingml/2006/main">
+              <a:graphicData uri="http://schemas.openxmlformats.org/drawingml/2006/picture">
+                <pic:pic xmlns:pic="http://schemas.openxmlformats.org/drawingml/2006/picture">
+                  <pic:nvPicPr>
+                    <pic:cNvPr id="0" name="Picture 2"/>
+                    <pic:cNvPicPr>
+                      <a:picLocks noChangeAspect="1" noChangeArrowheads="1"/>
+                    </pic:cNvPicPr>
+                  </pic:nvPicPr>
+                  <pic:blipFill>
+                    <a:blip r:embed="rId19">
+                      <a:extLst>
+                        <a:ext uri="{28A0092B-C50C-407E-A947-70E740481C1C}">
+                          <a14:useLocalDpi xmlns:a14="http://schemas.microsoft.com/office/drawing/2010/main" val="0"/>
+                        </a:ext>
+                      </a:extLst>
+                    </a:blip>
+                    <a:srcRect/>
+                    <a:stretch>
+                      <a:fillRect/>
+                    </a:stretch>
+                  </pic:blipFill>
+                  <pic:spPr bwMode="auto">
+                    <a:xfrm>
+                      <a:off x="0" y="0"/>
+                      <a:ext cx="5760720" cy="5863929"/>
+                    </a:xfrm>
+                    <a:prstGeom prst="rect">
+                      <a:avLst/>
+                    </a:prstGeom>
+                    <a:noFill/>
+                    <a:ln>
+                      <a:noFill/>
+                    </a:ln>
+                  </pic:spPr>
+                </pic:pic>
+              </a:graphicData>
+            </a:graphic>
+          </wp:inline>
+        </w:drawing>
+      </w:r>
+    </w:p>
+    <w:p>
+      <w:pPr>
+        <w:pStyle w:val="Beschriftung"/>
+      </w:pPr>
+      <w:r>
+        <w:t xml:space="preserve">Abbildung </w:t>
+      </w:r>
+      <w:fldSimple w:instr=" SEQ Abbildung \* ARABIC ">
+        <w:r>
+          <w:rPr>
+            <w:noProof/>
+          </w:rPr>
+          <w:t>1</w:t>
+        </w:r>
+      </w:fldSimple>
+      <w:r>
+        <w:t xml:space="preserve"> - SSD1 Stundeneintrag erfassen</w:t>
+      </w:r>
+    </w:p>
+    <w:p>
+      <w:pPr>
+        <w:rPr>
+          <w:spacing w:val="15"/>
+          <w:sz w:val="22"/>
+          <w:szCs w:val="22"/>
+        </w:rPr>
+      </w:pPr>
+      <w:r>
+        <w:br w:type="page"/>
+      </w:r>
+    </w:p>
+    <w:p>
+      <w:pPr>
+        <w:pStyle w:val="berschrift2"/>
+      </w:pPr>
+      <w:r>
+        <w:lastRenderedPageBreak/>
+        <w:t>SSD2 CRUD Stundeneintrag</w:t>
+      </w:r>
+    </w:p>
+    <w:p>
+      <w:pPr>
+        <w:rPr>
+          <w:b/>
+          <w:bCs/>
+          <w:color w:val="FFFFFF" w:themeColor="background1"/>
+          <w:spacing w:val="15"/>
+          <w:sz w:val="22"/>
+          <w:szCs w:val="22"/>
+          <w:highlight w:val="lightGray"/>
+        </w:rPr>
+      </w:pPr>
+      <w:r>
+        <w:rPr>
+          <w:noProof/>
+        </w:rPr>
+        <w:pict>
+          <v:shapetype id="_x0000_t202" coordsize="21600,21600" o:spt="202" path="m,l,21600r21600,l21600,xe">
+            <v:stroke joinstyle="miter"/>
+            <v:path gradientshapeok="t" o:connecttype="rect"/>
+          </v:shapetype>
+          <v:shape id="_x0000_s1026" type="#_x0000_t202" style="position:absolute;margin-left:-.15pt;margin-top:633.35pt;width:453.6pt;height:.05pt;z-index:251663360;mso-position-horizontal-relative:text;mso-position-vertical-relative:text" wrapcoords="-36 0 -36 20618 21600 20618 21600 0 -36 0" stroked="f">
+            <v:textbox style="mso-fit-shape-to-text:t" inset="0,0,0,0">
+              <w:txbxContent>
+                <w:p>
+                  <w:pPr>
+                    <w:pStyle w:val="Beschriftung"/>
+                    <w:rPr>
+                      <w:noProof/>
+                      <w:sz w:val="20"/>
+                      <w:szCs w:val="20"/>
+                    </w:rPr>
+                  </w:pPr>
+                  <w:r>
+                    <w:t xml:space="preserve">Abbildung </w:t>
+                  </w:r>
+                  <w:fldSimple w:instr=" SEQ Abbildung \* ARABIC ">
+                    <w:r>
+                      <w:rPr>
+                        <w:noProof/>
+                      </w:rPr>
+                      <w:t>2</w:t>
+                    </w:r>
+                  </w:fldSimple>
+                  <w:r>
+                    <w:t xml:space="preserve"> – SSD2 CRUD Stundeneintrag</w:t>
+                  </w:r>
+                </w:p>
+              </w:txbxContent>
+            </v:textbox>
+            <w10:wrap type="tight"/>
+          </v:shape>
+        </w:pict>
+      </w:r>
+      <w:r>
+        <w:rPr>
+          <w:noProof/>
+          <w:lang w:eastAsia="de-CH"/>
+        </w:rPr>
+        <w:drawing>
+          <wp:anchor distT="0" distB="0" distL="114300" distR="114300" simplePos="0" relativeHeight="251661312" behindDoc="1" locked="0" layoutInCell="1" allowOverlap="1" wp14:anchorId="16810A46" wp14:editId="6F73D826">
+            <wp:simplePos x="0" y="0"/>
+            <wp:positionH relativeFrom="column">
+              <wp:posOffset>-1905</wp:posOffset>
+            </wp:positionH>
+            <wp:positionV relativeFrom="paragraph">
+              <wp:posOffset>-3175</wp:posOffset>
+            </wp:positionV>
+            <wp:extent cx="5760720" cy="7989570"/>
+            <wp:effectExtent l="0" t="0" r="0" b="0"/>
+            <wp:wrapTight wrapText="bothSides">
+              <wp:wrapPolygon edited="0">
+                <wp:start x="0" y="0"/>
+                <wp:lineTo x="0" y="21528"/>
+                <wp:lineTo x="21500" y="21528"/>
+                <wp:lineTo x="21500" y="0"/>
+                <wp:lineTo x="0" y="0"/>
+              </wp:wrapPolygon>
+            </wp:wrapTight>
+            <wp:docPr id="14" name="Grafik 14"/>
+            <wp:cNvGraphicFramePr>
+              <a:graphicFrameLocks xmlns:a="http://schemas.openxmlformats.org/drawingml/2006/main" noChangeAspect="1"/>
+            </wp:cNvGraphicFramePr>
+            <a:graphic xmlns:a="http://schemas.openxmlformats.org/drawingml/2006/main">
+              <a:graphicData uri="http://schemas.openxmlformats.org/drawingml/2006/picture">
+                <pic:pic xmlns:pic="http://schemas.openxmlformats.org/drawingml/2006/picture">
+                  <pic:nvPicPr>
+                    <pic:cNvPr id="0" name="Picture 3"/>
+                    <pic:cNvPicPr>
+                      <a:picLocks noChangeAspect="1" noChangeArrowheads="1"/>
+                    </pic:cNvPicPr>
+                  </pic:nvPicPr>
+                  <pic:blipFill>
+                    <a:blip r:embed="rId20">
+                      <a:extLst>
+                        <a:ext uri="{28A0092B-C50C-407E-A947-70E740481C1C}">
+                          <a14:useLocalDpi xmlns:a14="http://schemas.microsoft.com/office/drawing/2010/main" val="0"/>
+                        </a:ext>
+                      </a:extLst>
+                    </a:blip>
+                    <a:srcRect/>
+                    <a:stretch>
+                      <a:fillRect/>
+                    </a:stretch>
+                  </pic:blipFill>
+                  <pic:spPr bwMode="auto">
+                    <a:xfrm>
+                      <a:off x="0" y="0"/>
+                      <a:ext cx="5760720" cy="7989570"/>
+                    </a:xfrm>
+                    <a:prstGeom prst="rect">
+                      <a:avLst/>
+                    </a:prstGeom>
+                    <a:noFill/>
+                    <a:ln>
+                      <a:noFill/>
+                    </a:ln>
+                  </pic:spPr>
+                </pic:pic>
+              </a:graphicData>
+            </a:graphic>
+            <wp14:sizeRelH relativeFrom="page">
+              <wp14:pctWidth>0</wp14:pctWidth>
+            </wp14:sizeRelH>
+            <wp14:sizeRelV relativeFrom="page">
+              <wp14:pctHeight>0</wp14:pctHeight>
+            </wp14:sizeRelV>
+          </wp:anchor>
+        </w:drawing>
+      </w:r>
+      <w:r>
+        <w:rPr>
+          <w:highlight w:val="lightGray"/>
+        </w:rPr>
+        <w:br w:type="page"/>
+      </w:r>
+    </w:p>
+    <w:p>
+      <w:pPr>
+        <w:pStyle w:val="berschrift2"/>
+      </w:pPr>
+      <w:r>
+        <w:lastRenderedPageBreak/>
+        <w:t>SSD3 Rapport generieren</w:t>
+      </w:r>
+    </w:p>
+    <w:p>
+      <w:pPr>
+        <w:keepNext/>
+      </w:pPr>
+      <w:r>
+        <w:rPr>
+          <w:noProof/>
+          <w:lang w:eastAsia="de-CH"/>
+        </w:rPr>
+        <w:drawing>
+          <wp:inline distT="0" distB="0" distL="0" distR="0" wp14:anchorId="4A3816E6" wp14:editId="64D36160">
+            <wp:extent cx="5760720" cy="1786299"/>
+            <wp:effectExtent l="0" t="0" r="0" b="0"/>
+            <wp:docPr id="15" name="Grafik 15"/>
+            <wp:cNvGraphicFramePr>
+              <a:graphicFrameLocks xmlns:a="http://schemas.openxmlformats.org/drawingml/2006/main" noChangeAspect="1"/>
+            </wp:cNvGraphicFramePr>
+            <a:graphic xmlns:a="http://schemas.openxmlformats.org/drawingml/2006/main">
+              <a:graphicData uri="http://schemas.openxmlformats.org/drawingml/2006/picture">
+                <pic:pic xmlns:pic="http://schemas.openxmlformats.org/drawingml/2006/picture">
+                  <pic:nvPicPr>
+                    <pic:cNvPr id="0" name="Picture 4"/>
+                    <pic:cNvPicPr>
+                      <a:picLocks noChangeAspect="1" noChangeArrowheads="1"/>
+                    </pic:cNvPicPr>
+                  </pic:nvPicPr>
+                  <pic:blipFill>
+                    <a:blip r:embed="rId21">
+                      <a:extLst>
+                        <a:ext uri="{28A0092B-C50C-407E-A947-70E740481C1C}">
+                          <a14:useLocalDpi xmlns:a14="http://schemas.microsoft.com/office/drawing/2010/main" val="0"/>
+                        </a:ext>
+                      </a:extLst>
+                    </a:blip>
+                    <a:srcRect/>
+                    <a:stretch>
+                      <a:fillRect/>
+                    </a:stretch>
+                  </pic:blipFill>
+                  <pic:spPr bwMode="auto">
+                    <a:xfrm>
+                      <a:off x="0" y="0"/>
+                      <a:ext cx="5760720" cy="1786299"/>
+                    </a:xfrm>
+                    <a:prstGeom prst="rect">
+                      <a:avLst/>
+                    </a:prstGeom>
+                    <a:noFill/>
+                    <a:ln>
+                      <a:noFill/>
+                    </a:ln>
+                  </pic:spPr>
+                </pic:pic>
+              </a:graphicData>
+            </a:graphic>
+          </wp:inline>
+        </w:drawing>
+      </w:r>
+    </w:p>
+    <w:p>
+      <w:pPr>
+        <w:pStyle w:val="Beschriftung"/>
+      </w:pPr>
+      <w:r>
+        <w:t xml:space="preserve">Abbildung </w:t>
+      </w:r>
+      <w:fldSimple w:instr=" SEQ Abbildung \* ARABIC ">
+        <w:r>
+          <w:rPr>
+            <w:noProof/>
+          </w:rPr>
+          <w:t>3</w:t>
+        </w:r>
+      </w:fldSimple>
+      <w:r>
+        <w:t xml:space="preserve"> - SSD3 Rapport generieren</w:t>
+      </w:r>
+    </w:p>
+    <w:p>
+      <w:pPr>
+        <w:pStyle w:val="berschrift2"/>
+      </w:pPr>
+      <w:r>
+        <w:t>SSD4 CRUD Benutzer</w:t>
+      </w:r>
+    </w:p>
+    <w:p>
+      <w:pPr>
+        <w:keepNext/>
+      </w:pPr>
+      <w:r>
+        <w:rPr>
+          <w:noProof/>
+          <w:lang w:eastAsia="de-CH"/>
+        </w:rPr>
+        <w:drawing>
+          <wp:inline distT="0" distB="0" distL="0" distR="0" wp14:anchorId="1C4B8854" wp14:editId="18B9B9F0">
+            <wp:extent cx="5760720" cy="3150566"/>
+            <wp:effectExtent l="0" t="0" r="0" b="0"/>
+            <wp:docPr id="16" name="Grafik 16"/>
+            <wp:cNvGraphicFramePr>
+              <a:graphicFrameLocks xmlns:a="http://schemas.openxmlformats.org/drawingml/2006/main" noChangeAspect="1"/>
+            </wp:cNvGraphicFramePr>
+            <a:graphic xmlns:a="http://schemas.openxmlformats.org/drawingml/2006/main">
+              <a:graphicData uri="http://schemas.openxmlformats.org/drawingml/2006/picture">
+                <pic:pic xmlns:pic="http://schemas.openxmlformats.org/drawingml/2006/picture">
+                  <pic:nvPicPr>
+                    <pic:cNvPr id="0" name="Picture 5"/>
+                    <pic:cNvPicPr>
+                      <a:picLocks noChangeAspect="1" noChangeArrowheads="1"/>
+                    </pic:cNvPicPr>
+                  </pic:nvPicPr>
+                  <pic:blipFill>
+                    <a:blip r:embed="rId22">
+                      <a:extLst>
+                        <a:ext uri="{28A0092B-C50C-407E-A947-70E740481C1C}">
+                          <a14:useLocalDpi xmlns:a14="http://schemas.microsoft.com/office/drawing/2010/main" val="0"/>
+                        </a:ext>
+                      </a:extLst>
+                    </a:blip>
+                    <a:srcRect/>
+                    <a:stretch>
+                      <a:fillRect/>
+                    </a:stretch>
+                  </pic:blipFill>
+                  <pic:spPr bwMode="auto">
+                    <a:xfrm>
+                      <a:off x="0" y="0"/>
+                      <a:ext cx="5760720" cy="3150566"/>
+                    </a:xfrm>
+                    <a:prstGeom prst="rect">
+                      <a:avLst/>
+                    </a:prstGeom>
+                    <a:noFill/>
+                    <a:ln>
+                      <a:noFill/>
+                    </a:ln>
+                  </pic:spPr>
+                </pic:pic>
+              </a:graphicData>
+            </a:graphic>
+          </wp:inline>
+        </w:drawing>
+      </w:r>
+    </w:p>
+    <w:p>
+      <w:pPr>
+        <w:pStyle w:val="Beschriftung"/>
+      </w:pPr>
+      <w:r>
+        <w:t xml:space="preserve">Abbildung </w:t>
+      </w:r>
+      <w:fldSimple w:instr=" SEQ Abbildung \* ARABIC ">
+        <w:r>
+          <w:rPr>
+            <w:noProof/>
+          </w:rPr>
+          <w:t>4</w:t>
+        </w:r>
+      </w:fldSimple>
+      <w:r>
+        <w:t xml:space="preserve"> - SSD4 CRUD Benutzer</w:t>
+      </w:r>
+    </w:p>
+    <w:p>
+      <w:pPr>
+        <w:pStyle w:val="berschrift2"/>
+      </w:pPr>
+      <w:r>
+        <w:t>SSD5 Benutzer authentifizieren</w:t>
+      </w:r>
+    </w:p>
+    <w:p>
+      <w:pPr>
+        <w:keepNext/>
+      </w:pPr>
+      <w:r>
+        <w:rPr>
+          <w:noProof/>
+          <w:lang w:eastAsia="de-CH"/>
+        </w:rPr>
+        <w:drawing>
+          <wp:inline distT="0" distB="0" distL="0" distR="0" wp14:anchorId="281EE13D" wp14:editId="43B3ABB7">
+            <wp:extent cx="5760720" cy="1662101"/>
+            <wp:effectExtent l="0" t="0" r="0" b="0"/>
+            <wp:docPr id="19" name="Grafik 19"/>
+            <wp:cNvGraphicFramePr>
+              <a:graphicFrameLocks xmlns:a="http://schemas.openxmlformats.org/drawingml/2006/main" noChangeAspect="1"/>
+            </wp:cNvGraphicFramePr>
+            <a:graphic xmlns:a="http://schemas.openxmlformats.org/drawingml/2006/main">
+              <a:graphicData uri="http://schemas.openxmlformats.org/drawingml/2006/picture">
+                <pic:pic xmlns:pic="http://schemas.openxmlformats.org/drawingml/2006/picture">
+                  <pic:nvPicPr>
+                    <pic:cNvPr id="0" name="Picture 8"/>
+                    <pic:cNvPicPr>
+                      <a:picLocks noChangeAspect="1" noChangeArrowheads="1"/>
+                    </pic:cNvPicPr>
+                  </pic:nvPicPr>
+                  <pic:blipFill>
+                    <a:blip r:embed="rId23">
+                      <a:extLst>
+                        <a:ext uri="{28A0092B-C50C-407E-A947-70E740481C1C}">
+                          <a14:useLocalDpi xmlns:a14="http://schemas.microsoft.com/office/drawing/2010/main" val="0"/>
+                        </a:ext>
+                      </a:extLst>
+                    </a:blip>
+                    <a:srcRect/>
+                    <a:stretch>
+                      <a:fillRect/>
+                    </a:stretch>
+                  </pic:blipFill>
+                  <pic:spPr bwMode="auto">
+                    <a:xfrm>
+                      <a:off x="0" y="0"/>
+                      <a:ext cx="5760720" cy="1662101"/>
+                    </a:xfrm>
+                    <a:prstGeom prst="rect">
+                      <a:avLst/>
+                    </a:prstGeom>
+                    <a:noFill/>
+                    <a:ln>
+                      <a:noFill/>
+                    </a:ln>
+                  </pic:spPr>
+                </pic:pic>
+              </a:graphicData>
+            </a:graphic>
+          </wp:inline>
+        </w:drawing>
+      </w:r>
+    </w:p>
+    <w:p>
+      <w:pPr>
+        <w:pStyle w:val="Beschriftung"/>
+      </w:pPr>
+      <w:r>
+        <w:t xml:space="preserve">Abbildung </w:t>
+      </w:r>
+      <w:fldSimple w:instr=" SEQ Abbildung \* ARABIC ">
+        <w:r>
+          <w:rPr>
+            <w:noProof/>
+          </w:rPr>
+          <w:t>5</w:t>
+        </w:r>
+      </w:fldSimple>
+      <w:r>
+        <w:t xml:space="preserve"> – SSD5 Benutzer authentifizieren</w:t>
+      </w:r>
+    </w:p>
+    <w:p>
+      <w:pPr>
+        <w:rPr>
+          <w:b/>
+          <w:bCs/>
+          <w:color w:val="FFFFFF" w:themeColor="background1"/>
+          <w:spacing w:val="15"/>
+          <w:sz w:val="22"/>
+          <w:szCs w:val="22"/>
+        </w:rPr>
+      </w:pPr>
+      <w:r>
+        <w:br w:type="page"/>
+      </w:r>
+    </w:p>
+    <w:p>
+      <w:pPr>
+        <w:pStyle w:val="berschrift2"/>
+      </w:pPr>
+      <w:r>
+        <w:lastRenderedPageBreak/>
+        <w:t>SSD6 CRUD Kunde</w:t>
+      </w:r>
+    </w:p>
+    <w:p>
+      <w:pPr>
+        <w:keepNext/>
+      </w:pPr>
+      <w:r>
+        <w:rPr>
+          <w:noProof/>
+          <w:lang w:eastAsia="de-CH"/>
+        </w:rPr>
+        <w:drawing>
+          <wp:inline distT="0" distB="0" distL="0" distR="0" wp14:anchorId="5ECF5B0E" wp14:editId="53E4FE2D">
+            <wp:extent cx="5780599" cy="4548146"/>
+            <wp:effectExtent l="0" t="0" r="0" b="0"/>
+            <wp:docPr id="20" name="Grafik 20"/>
+            <wp:cNvGraphicFramePr>
+              <a:graphicFrameLocks xmlns:a="http://schemas.openxmlformats.org/drawingml/2006/main" noChangeAspect="1"/>
+            </wp:cNvGraphicFramePr>
+            <a:graphic xmlns:a="http://schemas.openxmlformats.org/drawingml/2006/main">
+              <a:graphicData uri="http://schemas.openxmlformats.org/drawingml/2006/picture">
+                <pic:pic xmlns:pic="http://schemas.openxmlformats.org/drawingml/2006/picture">
+                  <pic:nvPicPr>
+                    <pic:cNvPr id="0" name="Picture 9"/>
+                    <pic:cNvPicPr>
+                      <a:picLocks noChangeAspect="1" noChangeArrowheads="1"/>
+                    </pic:cNvPicPr>
+                  </pic:nvPicPr>
+                  <pic:blipFill>
+                    <a:blip r:embed="rId24">
+                      <a:extLst>
+                        <a:ext uri="{28A0092B-C50C-407E-A947-70E740481C1C}">
+                          <a14:useLocalDpi xmlns:a14="http://schemas.microsoft.com/office/drawing/2010/main" val="0"/>
+                        </a:ext>
+                      </a:extLst>
+                    </a:blip>
+                    <a:srcRect/>
+                    <a:stretch>
+                      <a:fillRect/>
+                    </a:stretch>
+                  </pic:blipFill>
+                  <pic:spPr bwMode="auto">
+                    <a:xfrm>
+                      <a:off x="0" y="0"/>
+                      <a:ext cx="5787951" cy="4553930"/>
+                    </a:xfrm>
+                    <a:prstGeom prst="rect">
+                      <a:avLst/>
+                    </a:prstGeom>
+                    <a:noFill/>
+                    <a:ln>
+                      <a:noFill/>
+                    </a:ln>
+                  </pic:spPr>
+                </pic:pic>
+              </a:graphicData>
+            </a:graphic>
+          </wp:inline>
+        </w:drawing>
+      </w:r>
+    </w:p>
+    <w:p>
+      <w:pPr>
+        <w:pStyle w:val="Beschriftung"/>
+      </w:pPr>
+      <w:r>
+        <w:t xml:space="preserve">Abbildung </w:t>
+      </w:r>
+      <w:fldSimple w:instr=" SEQ Abbildung \* ARABIC ">
+        <w:r>
+          <w:rPr>
+            <w:noProof/>
+          </w:rPr>
+          <w:t>6</w:t>
+        </w:r>
+      </w:fldSimple>
+      <w:r>
+        <w:t xml:space="preserve"> </w:t>
+      </w:r>
+      <w:r>
+        <w:t>-</w:t>
+      </w:r>
+      <w:r>
+        <w:t xml:space="preserve"> </w:t>
+      </w:r>
+      <w:r>
+        <w:t>CRUD Kunde</w:t>
+      </w:r>
+    </w:p>
+    <w:p>
+      <w:pPr>
+        <w:pStyle w:val="berschrift2"/>
+      </w:pPr>
+      <w:r>
+        <w:t>SSD7 CRUD Material</w:t>
+      </w:r>
+    </w:p>
+    <w:p>
+      <w:pPr>
+        <w:keepNext/>
+      </w:pPr>
+      <w:r>
+        <w:rPr>
+          <w:noProof/>
+          <w:lang w:eastAsia="de-CH"/>
+        </w:rPr>
+        <w:drawing>
+          <wp:inline distT="0" distB="0" distL="0" distR="0" wp14:anchorId="12F7F93D" wp14:editId="4E215A6C">
+            <wp:extent cx="5661329" cy="3123281"/>
+            <wp:effectExtent l="0" t="0" r="0" b="0"/>
+            <wp:docPr id="21" name="Grafik 21"/>
+            <wp:cNvGraphicFramePr>
+              <a:graphicFrameLocks xmlns:a="http://schemas.openxmlformats.org/drawingml/2006/main" noChangeAspect="1"/>
+            </wp:cNvGraphicFramePr>
+            <a:graphic xmlns:a="http://schemas.openxmlformats.org/drawingml/2006/main">
+              <a:graphicData uri="http://schemas.openxmlformats.org/drawingml/2006/picture">
+                <pic:pic xmlns:pic="http://schemas.openxmlformats.org/drawingml/2006/picture">
+                  <pic:nvPicPr>
+                    <pic:cNvPr id="0" name="Picture 10"/>
+                    <pic:cNvPicPr>
+                      <a:picLocks noChangeAspect="1" noChangeArrowheads="1"/>
+                    </pic:cNvPicPr>
+                  </pic:nvPicPr>
+                  <pic:blipFill>
+                    <a:blip r:embed="rId25">
+                      <a:extLst>
+                        <a:ext uri="{28A0092B-C50C-407E-A947-70E740481C1C}">
+                          <a14:useLocalDpi xmlns:a14="http://schemas.microsoft.com/office/drawing/2010/main" val="0"/>
+                        </a:ext>
+                      </a:extLst>
+                    </a:blip>
+                    <a:srcRect/>
+                    <a:stretch>
+                      <a:fillRect/>
+                    </a:stretch>
+                  </pic:blipFill>
+                  <pic:spPr bwMode="auto">
+                    <a:xfrm>
+                      <a:off x="0" y="0"/>
+                      <a:ext cx="5665238" cy="3125438"/>
+                    </a:xfrm>
+                    <a:prstGeom prst="rect">
+                      <a:avLst/>
+                    </a:prstGeom>
+                    <a:noFill/>
+                    <a:ln>
+                      <a:noFill/>
+                    </a:ln>
+                  </pic:spPr>
+                </pic:pic>
+              </a:graphicData>
+            </a:graphic>
+          </wp:inline>
+        </w:drawing>
+      </w:r>
+    </w:p>
+    <w:p>
+      <w:pPr>
+        <w:pStyle w:val="Beschriftung"/>
+      </w:pPr>
+      <w:r>
+        <w:t xml:space="preserve">Abbildung </w:t>
+      </w:r>
+      <w:fldSimple w:instr=" SEQ Abbildung \* ARABIC ">
+        <w:r>
+          <w:rPr>
+            <w:noProof/>
+          </w:rPr>
+          <w:t>7</w:t>
+        </w:r>
+      </w:fldSimple>
+      <w:r>
+        <w:t xml:space="preserve"> -</w:t>
+      </w:r>
+      <w:r>
+        <w:t xml:space="preserve"> CRUD Material</w:t>
+      </w:r>
+    </w:p>
+    <w:p>
+      <w:pPr>
+        <w:pStyle w:val="berschrift2"/>
+      </w:pPr>
+      <w:r>
+        <w:lastRenderedPageBreak/>
+        <w:t xml:space="preserve">SSD8 CRUD </w:t>
+      </w:r>
       <w:proofErr w:type="spellStart"/>
       <w:r>
-        <w:t>Use</w:t>
+        <w:t>StundeneintragsTyp</w:t>
       </w:r>
       <w:proofErr w:type="spellEnd"/>
-      <w:r>
-        <w:t xml:space="preserve"> Case 1</w:t>
+    </w:p>
+    <w:p>
+      <w:pPr>
+        <w:keepNext/>
+      </w:pPr>
+      <w:r>
+        <w:rPr>
+          <w:noProof/>
+          <w:lang w:eastAsia="de-CH"/>
+        </w:rPr>
+        <w:drawing>
+          <wp:inline distT="0" distB="0" distL="0" distR="0" wp14:anchorId="7096C317" wp14:editId="62C72BBC">
+            <wp:extent cx="5760720" cy="4105730"/>
+            <wp:effectExtent l="0" t="0" r="0" b="0"/>
+            <wp:docPr id="22" name="Grafik 22"/>
+            <wp:cNvGraphicFramePr>
+              <a:graphicFrameLocks xmlns:a="http://schemas.openxmlformats.org/drawingml/2006/main" noChangeAspect="1"/>
+            </wp:cNvGraphicFramePr>
+            <a:graphic xmlns:a="http://schemas.openxmlformats.org/drawingml/2006/main">
+              <a:graphicData uri="http://schemas.openxmlformats.org/drawingml/2006/picture">
+                <pic:pic xmlns:pic="http://schemas.openxmlformats.org/drawingml/2006/picture">
+                  <pic:nvPicPr>
+                    <pic:cNvPr id="0" name="Picture 11"/>
+                    <pic:cNvPicPr>
+                      <a:picLocks noChangeAspect="1" noChangeArrowheads="1"/>
+                    </pic:cNvPicPr>
+                  </pic:nvPicPr>
+                  <pic:blipFill>
+                    <a:blip r:embed="rId26">
+                      <a:extLst>
+                        <a:ext uri="{28A0092B-C50C-407E-A947-70E740481C1C}">
+                          <a14:useLocalDpi xmlns:a14="http://schemas.microsoft.com/office/drawing/2010/main" val="0"/>
+                        </a:ext>
+                      </a:extLst>
+                    </a:blip>
+                    <a:srcRect/>
+                    <a:stretch>
+                      <a:fillRect/>
+                    </a:stretch>
+                  </pic:blipFill>
+                  <pic:spPr bwMode="auto">
+                    <a:xfrm>
+                      <a:off x="0" y="0"/>
+                      <a:ext cx="5760720" cy="4105730"/>
+                    </a:xfrm>
+                    <a:prstGeom prst="rect">
+                      <a:avLst/>
+                    </a:prstGeom>
+                    <a:noFill/>
+                    <a:ln>
+                      <a:noFill/>
+                    </a:ln>
+                  </pic:spPr>
+                </pic:pic>
+              </a:graphicData>
+            </a:graphic>
+          </wp:inline>
+        </w:drawing>
+      </w:r>
+    </w:p>
+    <w:p>
+      <w:pPr>
+        <w:pStyle w:val="Beschriftung"/>
+      </w:pPr>
+      <w:r>
+        <w:t xml:space="preserve">Abbildung </w:t>
+      </w:r>
+      <w:fldSimple w:instr=" SEQ Abbildung \* ARABIC ">
+        <w:r>
+          <w:rPr>
+            <w:noProof/>
+          </w:rPr>
+          <w:t>8</w:t>
+        </w:r>
+      </w:fldSimple>
+      <w:r>
+        <w:t xml:space="preserve"> -</w:t>
+      </w:r>
+      <w:r>
+        <w:t xml:space="preserve"> SSD8 CRUD </w:t>
+      </w:r>
+      <w:proofErr w:type="spellStart"/>
+      <w:r>
+        <w:t>StundeneintragsTyp</w:t>
+      </w:r>
+      <w:proofErr w:type="spellEnd"/>
+    </w:p>
+    <w:p>
+      <w:pPr>
+        <w:rPr>
+          <w:spacing w:val="15"/>
+          <w:sz w:val="22"/>
+          <w:szCs w:val="22"/>
+        </w:rPr>
+      </w:pPr>
+      <w:r>
+        <w:br w:type="page"/>
+      </w:r>
+    </w:p>
+    <w:p>
+      <w:pPr>
+        <w:pStyle w:val="berschrift2"/>
+      </w:pPr>
+      <w:r>
+        <w:lastRenderedPageBreak/>
+        <w:t>SSD9 CRUD Auftrag</w:t>
+      </w:r>
+    </w:p>
+    <w:p>
+      <w:pPr>
+        <w:keepNext/>
+      </w:pPr>
+      <w:r>
+        <w:rPr>
+          <w:noProof/>
+          <w:lang w:eastAsia="de-CH"/>
+        </w:rPr>
+        <w:drawing>
+          <wp:inline distT="0" distB="0" distL="0" distR="0" wp14:anchorId="0DE5B82C" wp14:editId="40D7208A">
+            <wp:extent cx="5760720" cy="7069315"/>
+            <wp:effectExtent l="0" t="0" r="0" b="0"/>
+            <wp:docPr id="23" name="Grafik 23"/>
+            <wp:cNvGraphicFramePr>
+              <a:graphicFrameLocks xmlns:a="http://schemas.openxmlformats.org/drawingml/2006/main" noChangeAspect="1"/>
+            </wp:cNvGraphicFramePr>
+            <a:graphic xmlns:a="http://schemas.openxmlformats.org/drawingml/2006/main">
+              <a:graphicData uri="http://schemas.openxmlformats.org/drawingml/2006/picture">
+                <pic:pic xmlns:pic="http://schemas.openxmlformats.org/drawingml/2006/picture">
+                  <pic:nvPicPr>
+                    <pic:cNvPr id="0" name="Picture 12"/>
+                    <pic:cNvPicPr>
+                      <a:picLocks noChangeAspect="1" noChangeArrowheads="1"/>
+                    </pic:cNvPicPr>
+                  </pic:nvPicPr>
+                  <pic:blipFill>
+                    <a:blip r:embed="rId27">
+                      <a:extLst>
+                        <a:ext uri="{28A0092B-C50C-407E-A947-70E740481C1C}">
+                          <a14:useLocalDpi xmlns:a14="http://schemas.microsoft.com/office/drawing/2010/main" val="0"/>
+                        </a:ext>
+                      </a:extLst>
+                    </a:blip>
+                    <a:srcRect/>
+                    <a:stretch>
+                      <a:fillRect/>
+                    </a:stretch>
+                  </pic:blipFill>
+                  <pic:spPr bwMode="auto">
+                    <a:xfrm>
+                      <a:off x="0" y="0"/>
+                      <a:ext cx="5760720" cy="7069315"/>
+                    </a:xfrm>
+                    <a:prstGeom prst="rect">
+                      <a:avLst/>
+                    </a:prstGeom>
+                    <a:noFill/>
+                    <a:ln>
+                      <a:noFill/>
+                    </a:ln>
+                  </pic:spPr>
+                </pic:pic>
+              </a:graphicData>
+            </a:graphic>
+          </wp:inline>
+        </w:drawing>
+      </w:r>
+    </w:p>
+    <w:p>
+      <w:pPr>
+        <w:pStyle w:val="Beschriftung"/>
+      </w:pPr>
+      <w:r>
+        <w:t xml:space="preserve">Abbildung </w:t>
+      </w:r>
+      <w:fldSimple w:instr=" SEQ Abbildung \* ARABIC ">
+        <w:r>
+          <w:rPr>
+            <w:noProof/>
+          </w:rPr>
+          <w:t>9</w:t>
+        </w:r>
+      </w:fldSimple>
+      <w:r>
+        <w:t xml:space="preserve"> - </w:t>
+      </w:r>
+      <w:r>
+        <w:t>SSD9 CRUD Auftrag</w:t>
+      </w:r>
+    </w:p>
+    <w:p>
+      <w:pPr>
+        <w:rPr>
+          <w:b/>
+          <w:bCs/>
+          <w:color w:val="FFFFFF" w:themeColor="background1"/>
+          <w:spacing w:val="15"/>
+          <w:sz w:val="22"/>
+          <w:szCs w:val="22"/>
+        </w:rPr>
+      </w:pPr>
+      <w:r>
+        <w:br w:type="page"/>
+      </w:r>
+    </w:p>
+    <w:p>
+      <w:pPr>
+        <w:pStyle w:val="berschrift1"/>
+      </w:pPr>
+      <w:bookmarkStart w:id="35" w:name="_Ref288923972"/>
+      <w:bookmarkStart w:id="36" w:name="_Toc289084203"/>
+      <w:r>
+        <w:lastRenderedPageBreak/>
+        <w:t>Systemoperationen</w:t>
       </w:r>
       <w:bookmarkEnd w:id="35"/>
-    </w:p>
-    <w:p/>
+      <w:bookmarkEnd w:id="36"/>
+    </w:p>
     <w:p>
       <w:pPr>
         <w:pStyle w:val="berschrift2"/>
       </w:pPr>
-      <w:bookmarkStart w:id="36" w:name="_Toc289084202"/>
       <w:proofErr w:type="spellStart"/>
       <w:r>
-        <w:t>Use</w:t>
+        <w:t>Contracts</w:t>
       </w:r>
       <w:proofErr w:type="spellEnd"/>
-      <w:r>
-        <w:t xml:space="preserve"> Case 2</w:t>
-      </w:r>
-      <w:bookmarkEnd w:id="36"/>
-    </w:p>
-    <w:p/>
-    <w:p>
-      <w:pPr>
-        <w:pStyle w:val="berschrift1"/>
-      </w:pPr>
-      <w:bookmarkStart w:id="37" w:name="_Ref288923972"/>
-      <w:bookmarkStart w:id="38" w:name="_Toc289084203"/>
-      <w:r>
-        <w:t>Systemoperationen</w:t>
+    </w:p>
+    <w:p>
+      <w:pPr>
+        <w:pStyle w:val="berschrift3"/>
+      </w:pPr>
+      <w:bookmarkStart w:id="37" w:name="_Toc288741252"/>
+      <w:bookmarkStart w:id="38" w:name="_Toc289084205"/>
+      <w:r>
+        <w:t>CO</w:t>
+      </w:r>
+      <w:r>
+        <w:t xml:space="preserve"> </w:t>
+      </w:r>
+      <w:proofErr w:type="spellStart"/>
+      <w:r>
+        <w:t>generiereRapport</w:t>
       </w:r>
       <w:bookmarkEnd w:id="37"/>
       <w:bookmarkEnd w:id="38"/>
-    </w:p>
-    <w:p>
-      <w:pPr>
-        <w:pStyle w:val="berschrift2"/>
-      </w:pPr>
-      <w:bookmarkStart w:id="39" w:name="_Toc289084204"/>
-      <w:r>
-        <w:t>Diagramm</w:t>
-      </w:r>
-      <w:bookmarkEnd w:id="39"/>
-    </w:p>
-    <w:p>
-      <w:pPr>
-        <w:pStyle w:val="berschrift3"/>
-      </w:pPr>
-      <w:bookmarkStart w:id="40" w:name="_Toc288741252"/>
-      <w:bookmarkStart w:id="41" w:name="_Toc289084205"/>
-      <w:r>
-        <w:t>CO</w:t>
-      </w:r>
-      <w:r>
-        <w:t xml:space="preserve"> </w:t>
-      </w:r>
-      <w:proofErr w:type="spellStart"/>
-      <w:r>
-        <w:t>generiereRapport</w:t>
-      </w:r>
-      <w:bookmarkEnd w:id="40"/>
-      <w:bookmarkEnd w:id="41"/>
       <w:proofErr w:type="spellEnd"/>
     </w:p>
     <w:tbl>
@@ -7069,7 +8024,7 @@
       <w:pPr>
         <w:pStyle w:val="berschrift3"/>
       </w:pPr>
-      <w:bookmarkStart w:id="42" w:name="_Toc289084206"/>
+      <w:bookmarkStart w:id="39" w:name="_Toc289084206"/>
       <w:r>
         <w:t xml:space="preserve">CO </w:t>
       </w:r>
@@ -7077,7 +8032,7 @@
       <w:r>
         <w:t>authentifiziereBenutzer</w:t>
       </w:r>
-      <w:bookmarkEnd w:id="42"/>
+      <w:bookmarkEnd w:id="39"/>
       <w:proofErr w:type="spellEnd"/>
     </w:p>
     <w:tbl>
@@ -7388,7 +8343,7 @@
       <w:pPr>
         <w:pStyle w:val="berschrift3"/>
       </w:pPr>
-      <w:bookmarkStart w:id="43" w:name="_Toc289084207"/>
+      <w:bookmarkStart w:id="40" w:name="_Toc289084207"/>
       <w:r>
         <w:t xml:space="preserve">Co </w:t>
       </w:r>
@@ -7396,7 +8351,7 @@
       <w:r>
         <w:t>stopZeitmessung</w:t>
       </w:r>
-      <w:bookmarkEnd w:id="43"/>
+      <w:bookmarkEnd w:id="40"/>
       <w:proofErr w:type="spellEnd"/>
     </w:p>
     <w:tbl>
@@ -7715,8 +8670,8 @@
     <w:p/>
     <w:p/>
     <w:sectPr>
-      <w:headerReference w:type="default" r:id="rId19"/>
-      <w:footerReference w:type="default" r:id="rId20"/>
+      <w:headerReference w:type="default" r:id="rId28"/>
+      <w:footerReference w:type="default" r:id="rId29"/>
       <w:pgSz w:w="11906" w:h="16838"/>
       <w:pgMar w:top="1417" w:right="1417" w:bottom="1134" w:left="1417" w:header="708" w:footer="708" w:gutter="0"/>
       <w:pgNumType w:start="0"/>
@@ -7822,7 +8777,7 @@
         <w:noProof/>
         <w:lang w:val="de-DE"/>
       </w:rPr>
-      <w:t>12</w:t>
+      <w:t>1</w:t>
     </w:r>
     <w:r>
       <w:rPr>
@@ -7836,31 +8791,16 @@
       </w:rPr>
       <w:t xml:space="preserve"> von </w:t>
     </w:r>
-    <w:r>
-      <w:fldChar w:fldCharType="begin"/>
-    </w:r>
-    <w:r>
-      <w:instrText>NUMPAGES  \* Arabic  \* MERGEFORMAT</w:instrText>
-    </w:r>
-    <w:r>
-      <w:fldChar w:fldCharType="separate"/>
-    </w:r>
-    <w:r>
-      <w:rPr>
-        <w:b/>
-        <w:noProof/>
-        <w:lang w:val="de-DE"/>
-      </w:rPr>
-      <w:t>12</w:t>
-    </w:r>
-    <w:r>
-      <w:rPr>
-        <w:b/>
-        <w:noProof/>
-        <w:lang w:val="de-DE"/>
-      </w:rPr>
-      <w:fldChar w:fldCharType="end"/>
-    </w:r>
+    <w:fldSimple w:instr="NUMPAGES  \* Arabic  \* MERGEFORMAT">
+      <w:r>
+        <w:rPr>
+          <w:b/>
+          <w:noProof/>
+          <w:lang w:val="de-DE"/>
+        </w:rPr>
+        <w:t>16</w:t>
+      </w:r>
+    </w:fldSimple>
   </w:p>
 </w:ftr>
 </file>
@@ -10333,7 +11273,6 @@
     <w:basedOn w:val="Standard"/>
     <w:next w:val="Standard"/>
     <w:uiPriority w:val="35"/>
-    <w:semiHidden/>
     <w:unhideWhenUsed/>
     <w:qFormat/>
     <w:rsid w:val="003C3BB7"/>
@@ -11631,7 +12570,7 @@
 </file>
 
 <file path=customXml/itemProps1.xml><?xml version="1.0" encoding="utf-8"?>
-<ds:datastoreItem xmlns:ds="http://schemas.openxmlformats.org/officeDocument/2006/customXml" ds:itemID="{FE116D54-0B1D-48DD-AE8F-4BFCE9FDA5E4}">
+<ds:datastoreItem xmlns:ds="http://schemas.openxmlformats.org/officeDocument/2006/customXml" ds:itemID="{93448C58-BD07-425B-8AD7-A744568DD0FE}">
   <ds:schemaRefs>
     <ds:schemaRef ds:uri="http://schemas.openxmlformats.org/officeDocument/2006/bibliography"/>
   </ds:schemaRefs>

</xml_diff>

<commit_message>
refs #152 SSD Nummern beschrieben
</commit_message>
<xml_diff>
--- a/doc/04_Domainanalyse/Domainanalyse.docx
+++ b/doc/04_Domainanalyse/Domainanalyse.docx
@@ -629,13 +629,8 @@
               <w:cnfStyle w:val="000000100000" w:firstRow="0" w:lastRow="0" w:firstColumn="0" w:lastColumn="0" w:oddVBand="0" w:evenVBand="0" w:oddHBand="1" w:evenHBand="0" w:firstRowFirstColumn="0" w:firstRowLastColumn="0" w:lastRowFirstColumn="0" w:lastRowLastColumn="0"/>
             </w:pPr>
             <w:r>
-              <w:t xml:space="preserve">Ergänzung um </w:t>
-            </w:r>
-            <w:proofErr w:type="spellStart"/>
-            <w:r>
-              <w:t>Contracts</w:t>
-            </w:r>
-            <w:proofErr w:type="spellEnd"/>
+              <w:t>Ergänzung um Contracts</w:t>
+            </w:r>
           </w:p>
         </w:tc>
         <w:tc>
@@ -5176,15 +5171,7 @@
         <w:fldChar w:fldCharType="end"/>
       </w:r>
       <w:r>
-        <w:t xml:space="preserve">“ beinhaltet die Systemsequenzdiagramme pro </w:t>
-      </w:r>
-      <w:proofErr w:type="spellStart"/>
-      <w:r>
-        <w:t>Use</w:t>
-      </w:r>
-      <w:proofErr w:type="spellEnd"/>
-      <w:r>
-        <w:t xml:space="preserve"> Case.</w:t>
+        <w:t>“ beinhaltet die Systemsequenzdiagramme pro Use Case.</w:t>
       </w:r>
       <w:r>
         <w:br/>
@@ -5206,15 +5193,7 @@
         <w:fldChar w:fldCharType="end"/>
       </w:r>
       <w:r>
-        <w:t xml:space="preserve">“, welches aus den Operation </w:t>
-      </w:r>
-      <w:proofErr w:type="spellStart"/>
-      <w:r>
-        <w:t>Contracts</w:t>
-      </w:r>
-      <w:proofErr w:type="spellEnd"/>
-      <w:r>
-        <w:t xml:space="preserve"> zu den wichtigen Systemoperationen besteht.</w:t>
+        <w:t>“, welches aus den Operation Contracts zu den wichtigen Systemoperationen besteht.</w:t>
       </w:r>
     </w:p>
     <w:p>
@@ -5310,99 +5289,97 @@
           </wp:inline>
         </w:drawing>
       </w:r>
-      <w:bookmarkStart w:id="14" w:name="_GoBack"/>
+    </w:p>
+    <w:p>
+      <w:pPr>
+        <w:pStyle w:val="berschrift2"/>
+      </w:pPr>
+      <w:bookmarkStart w:id="14" w:name="_Toc289163986"/>
+      <w:r>
+        <w:t>Konzeptbeschreibung</w:t>
+      </w:r>
       <w:bookmarkEnd w:id="14"/>
     </w:p>
     <w:p>
-      <w:pPr>
-        <w:pStyle w:val="berschrift2"/>
-      </w:pPr>
-      <w:bookmarkStart w:id="15" w:name="_Toc289163986"/>
-      <w:r>
-        <w:t>Konzeptbeschreibung</w:t>
+      <w:r>
+        <w:t xml:space="preserve">Im Folgenden werden die Klassen des Domain Modells spezifiziert. Zu jeder Klasse </w:t>
+      </w:r>
+      <w:r>
+        <w:t>existiert</w:t>
+      </w:r>
+      <w:r>
+        <w:t xml:space="preserve"> eine kurze Beschreibung</w:t>
+      </w:r>
+      <w:r>
+        <w:t>. D</w:t>
+      </w:r>
+      <w:r>
+        <w:t xml:space="preserve">ie Attribute </w:t>
+      </w:r>
+      <w:r>
+        <w:t>sind separat</w:t>
+      </w:r>
+      <w:r>
+        <w:t xml:space="preserve"> aufgelistet</w:t>
+      </w:r>
+      <w:r>
+        <w:t xml:space="preserve"> und</w:t>
+      </w:r>
+      <w:r>
+        <w:t xml:space="preserve"> werden</w:t>
+      </w:r>
+      <w:r>
+        <w:t xml:space="preserve"> erläutert</w:t>
+      </w:r>
+      <w:r>
+        <w:t>. D</w:t>
+      </w:r>
+      <w:r>
+        <w:t xml:space="preserve">ie Beziehungen dieser Klasse zu </w:t>
+      </w:r>
+      <w:r>
+        <w:t xml:space="preserve"> </w:t>
+      </w:r>
+      <w:r>
+        <w:t>anderen im Modell werden</w:t>
+      </w:r>
+      <w:r>
+        <w:t xml:space="preserve"> aufgezeigt.</w:t>
+      </w:r>
+    </w:p>
+    <w:p>
+      <w:r>
+        <w:t>Attribute</w:t>
+      </w:r>
+      <w:r>
+        <w:t>, die selbsterklärend sind</w:t>
+      </w:r>
+      <w:r>
+        <w:t xml:space="preserve">, </w:t>
+      </w:r>
+      <w:r>
+        <w:t>werden</w:t>
+      </w:r>
+      <w:r>
+        <w:t xml:space="preserve"> nicht genauer beschrieben. Sie werden der Vollständigkeit halber aber trotzdem aufgelistet.</w:t>
+      </w:r>
+    </w:p>
+    <w:p>
+      <w:pPr>
+        <w:pStyle w:val="berschrift3"/>
+      </w:pPr>
+      <w:bookmarkStart w:id="15" w:name="_Ref289084478"/>
+      <w:bookmarkStart w:id="16" w:name="_Ref289084480"/>
+      <w:bookmarkStart w:id="17" w:name="_Toc289163987"/>
+      <w:r>
+        <w:t>K</w:t>
+      </w:r>
+      <w:r>
+        <w:t>onzept Stundeneintrag</w:t>
       </w:r>
       <w:bookmarkEnd w:id="15"/>
-    </w:p>
-    <w:p>
-      <w:r>
-        <w:t xml:space="preserve">Im Folgenden werden die Klassen des Domain Modells spezifiziert. Zu jeder Klasse </w:t>
-      </w:r>
-      <w:r>
-        <w:t>existiert</w:t>
-      </w:r>
-      <w:r>
-        <w:t xml:space="preserve"> eine kurze Beschreibung</w:t>
-      </w:r>
-      <w:r>
-        <w:t>. D</w:t>
-      </w:r>
-      <w:r>
-        <w:t xml:space="preserve">ie Attribute </w:t>
-      </w:r>
-      <w:r>
-        <w:t>sind separat</w:t>
-      </w:r>
-      <w:r>
-        <w:t xml:space="preserve"> aufgelistet</w:t>
-      </w:r>
-      <w:r>
-        <w:t xml:space="preserve"> und</w:t>
-      </w:r>
-      <w:r>
-        <w:t xml:space="preserve"> werden</w:t>
-      </w:r>
-      <w:r>
-        <w:t xml:space="preserve"> erläutert</w:t>
-      </w:r>
-      <w:r>
-        <w:t>. D</w:t>
-      </w:r>
-      <w:r>
-        <w:t xml:space="preserve">ie Beziehungen dieser Klasse zu </w:t>
-      </w:r>
-      <w:r>
-        <w:t xml:space="preserve"> </w:t>
-      </w:r>
-      <w:r>
-        <w:t>anderen im Modell werden</w:t>
-      </w:r>
-      <w:r>
-        <w:t xml:space="preserve"> aufgezeigt.</w:t>
-      </w:r>
-    </w:p>
-    <w:p>
-      <w:r>
-        <w:t>Attribute</w:t>
-      </w:r>
-      <w:r>
-        <w:t>, die selbsterklärend sind</w:t>
-      </w:r>
-      <w:r>
-        <w:t xml:space="preserve">, </w:t>
-      </w:r>
-      <w:r>
-        <w:t>werden</w:t>
-      </w:r>
-      <w:r>
-        <w:t xml:space="preserve"> nicht genauer beschrieben. Sie werden der Vollständigkeit halber aber trotzdem aufgelistet.</w:t>
-      </w:r>
-    </w:p>
-    <w:p>
-      <w:pPr>
-        <w:pStyle w:val="berschrift3"/>
-      </w:pPr>
-      <w:bookmarkStart w:id="16" w:name="_Ref289084478"/>
-      <w:bookmarkStart w:id="17" w:name="_Ref289084480"/>
-      <w:bookmarkStart w:id="18" w:name="_Toc289163987"/>
-      <w:r>
-        <w:t>K</w:t>
-      </w:r>
-      <w:r>
-        <w:t>onzept Stundeneintrag</w:t>
-      </w:r>
       <w:bookmarkEnd w:id="16"/>
       <w:bookmarkEnd w:id="17"/>
-      <w:bookmarkEnd w:id="18"/>
     </w:p>
     <w:p>
       <w:pPr>
@@ -5569,11 +5546,9 @@
             <w:pPr>
               <w:spacing w:line="276" w:lineRule="auto"/>
             </w:pPr>
-            <w:proofErr w:type="spellStart"/>
             <w:r>
               <w:t>beschreibung</w:t>
             </w:r>
-            <w:proofErr w:type="spellEnd"/>
           </w:p>
         </w:tc>
         <w:tc>
@@ -5616,11 +5591,9 @@
             <w:pPr>
               <w:spacing w:line="276" w:lineRule="auto"/>
             </w:pPr>
-            <w:proofErr w:type="spellStart"/>
             <w:r>
               <w:t>eintrag_datum</w:t>
             </w:r>
-            <w:proofErr w:type="spellEnd"/>
           </w:p>
         </w:tc>
         <w:tc>
@@ -5651,11 +5624,9 @@
             <w:pPr>
               <w:spacing w:line="276" w:lineRule="auto"/>
             </w:pPr>
-            <w:proofErr w:type="spellStart"/>
             <w:r>
               <w:t>position</w:t>
             </w:r>
-            <w:proofErr w:type="spellEnd"/>
           </w:p>
         </w:tc>
         <w:tc>
@@ -5695,11 +5666,9 @@
             <w:pPr>
               <w:spacing w:line="276" w:lineRule="auto"/>
             </w:pPr>
-            <w:proofErr w:type="spellStart"/>
             <w:r>
               <w:t>ton_aufnahme</w:t>
             </w:r>
-            <w:proofErr w:type="spellEnd"/>
           </w:p>
         </w:tc>
         <w:tc>
@@ -5730,11 +5699,9 @@
             <w:pPr>
               <w:spacing w:line="276" w:lineRule="auto"/>
             </w:pPr>
-            <w:proofErr w:type="spellStart"/>
             <w:r>
               <w:t>zeit_start</w:t>
             </w:r>
-            <w:proofErr w:type="spellEnd"/>
           </w:p>
         </w:tc>
         <w:tc>
@@ -5765,11 +5732,9 @@
             <w:pPr>
               <w:spacing w:line="276" w:lineRule="auto"/>
             </w:pPr>
-            <w:proofErr w:type="spellStart"/>
             <w:r>
               <w:t>zeit_ende</w:t>
             </w:r>
-            <w:proofErr w:type="spellEnd"/>
           </w:p>
         </w:tc>
         <w:tc>
@@ -5817,28 +5782,23 @@
       </w:r>
       <w:r>
         <w:br/>
-        <w:t xml:space="preserve">- hat keinen oder einen </w:t>
-      </w:r>
-      <w:proofErr w:type="spellStart"/>
-      <w:r>
-        <w:t>StundeneintragsTyp</w:t>
-      </w:r>
-      <w:proofErr w:type="spellEnd"/>
+        <w:t>- hat keinen oder einen StundeneintragsTyp</w:t>
+      </w:r>
     </w:p>
     <w:p>
       <w:pPr>
         <w:pStyle w:val="berschrift3"/>
       </w:pPr>
-      <w:bookmarkStart w:id="19" w:name="_Ref288924756"/>
-      <w:bookmarkStart w:id="20" w:name="_Toc289163988"/>
+      <w:bookmarkStart w:id="18" w:name="_Ref288924756"/>
+      <w:bookmarkStart w:id="19" w:name="_Toc289163988"/>
       <w:r>
         <w:t xml:space="preserve">Konzept </w:t>
       </w:r>
       <w:r>
         <w:t>Auftrag</w:t>
       </w:r>
+      <w:bookmarkEnd w:id="18"/>
       <w:bookmarkEnd w:id="19"/>
-      <w:bookmarkEnd w:id="20"/>
     </w:p>
     <w:p>
       <w:pPr>
@@ -5981,11 +5941,9 @@
             <w:pPr>
               <w:spacing w:line="276" w:lineRule="auto"/>
             </w:pPr>
-            <w:proofErr w:type="spellStart"/>
             <w:r>
               <w:t>beschreibung</w:t>
             </w:r>
-            <w:proofErr w:type="spellEnd"/>
           </w:p>
         </w:tc>
         <w:tc>
@@ -6022,11 +5980,9 @@
             <w:pPr>
               <w:spacing w:line="276" w:lineRule="auto"/>
             </w:pPr>
-            <w:proofErr w:type="spellStart"/>
             <w:r>
               <w:t>erfassungs_datum</w:t>
             </w:r>
-            <w:proofErr w:type="spellEnd"/>
           </w:p>
         </w:tc>
         <w:tc>
@@ -6069,11 +6025,9 @@
             <w:pPr>
               <w:spacing w:line="276" w:lineRule="auto"/>
             </w:pPr>
-            <w:proofErr w:type="spellStart"/>
             <w:r>
               <w:t>rechnungsadresse</w:t>
             </w:r>
-            <w:proofErr w:type="spellEnd"/>
           </w:p>
         </w:tc>
         <w:tc>
@@ -6131,16 +6085,16 @@
       <w:pPr>
         <w:pStyle w:val="berschrift3"/>
       </w:pPr>
-      <w:bookmarkStart w:id="21" w:name="_Ref288924732"/>
-      <w:bookmarkStart w:id="22" w:name="_Toc289163989"/>
+      <w:bookmarkStart w:id="20" w:name="_Ref288924732"/>
+      <w:bookmarkStart w:id="21" w:name="_Toc289163989"/>
       <w:r>
         <w:t xml:space="preserve">Konzept </w:t>
       </w:r>
       <w:r>
         <w:t>Kunde</w:t>
       </w:r>
+      <w:bookmarkEnd w:id="20"/>
       <w:bookmarkEnd w:id="21"/>
-      <w:bookmarkEnd w:id="22"/>
     </w:p>
     <w:p>
       <w:pPr>
@@ -6289,11 +6243,9 @@
             <w:pPr>
               <w:spacing w:line="276" w:lineRule="auto"/>
             </w:pPr>
-            <w:proofErr w:type="spellStart"/>
             <w:r>
               <w:t>adresse</w:t>
             </w:r>
-            <w:proofErr w:type="spellEnd"/>
           </w:p>
         </w:tc>
         <w:tc>
@@ -6324,11 +6276,9 @@
             <w:pPr>
               <w:spacing w:line="276" w:lineRule="auto"/>
             </w:pPr>
-            <w:proofErr w:type="spellStart"/>
             <w:r>
               <w:t>nachname</w:t>
             </w:r>
-            <w:proofErr w:type="spellEnd"/>
           </w:p>
         </w:tc>
         <w:tc>
@@ -6359,11 +6309,9 @@
             <w:pPr>
               <w:spacing w:line="276" w:lineRule="auto"/>
             </w:pPr>
-            <w:proofErr w:type="spellStart"/>
             <w:r>
               <w:t>position</w:t>
             </w:r>
-            <w:proofErr w:type="spellEnd"/>
           </w:p>
         </w:tc>
         <w:tc>
@@ -6394,11 +6342,9 @@
             <w:pPr>
               <w:spacing w:line="276" w:lineRule="auto"/>
             </w:pPr>
-            <w:proofErr w:type="spellStart"/>
             <w:r>
               <w:t>telefon</w:t>
             </w:r>
-            <w:proofErr w:type="spellEnd"/>
           </w:p>
         </w:tc>
         <w:tc>
@@ -6429,11 +6375,9 @@
             <w:pPr>
               <w:spacing w:line="276" w:lineRule="auto"/>
             </w:pPr>
-            <w:proofErr w:type="spellStart"/>
             <w:r>
               <w:t>vorname</w:t>
             </w:r>
-            <w:proofErr w:type="spellEnd"/>
           </w:p>
         </w:tc>
         <w:tc>
@@ -6480,16 +6424,14 @@
       <w:pPr>
         <w:pStyle w:val="berschrift3"/>
       </w:pPr>
-      <w:bookmarkStart w:id="23" w:name="_Toc289163990"/>
+      <w:bookmarkStart w:id="22" w:name="_Toc289163990"/>
       <w:r>
         <w:t xml:space="preserve">Konzept </w:t>
       </w:r>
-      <w:proofErr w:type="spellStart"/>
       <w:r>
         <w:t>EingesetztesMaterial</w:t>
       </w:r>
-      <w:bookmarkEnd w:id="23"/>
-      <w:proofErr w:type="spellEnd"/>
+      <w:bookmarkEnd w:id="22"/>
     </w:p>
     <w:p>
       <w:pPr>
@@ -6641,11 +6583,9 @@
             <w:pPr>
               <w:spacing w:line="276" w:lineRule="auto"/>
             </w:pPr>
-            <w:proofErr w:type="spellStart"/>
             <w:r>
               <w:t>anzahl</w:t>
             </w:r>
-            <w:proofErr w:type="spellEnd"/>
           </w:p>
         </w:tc>
         <w:tc>
@@ -6698,14 +6638,14 @@
       <w:pPr>
         <w:pStyle w:val="berschrift3"/>
       </w:pPr>
-      <w:bookmarkStart w:id="24" w:name="_Toc289163991"/>
+      <w:bookmarkStart w:id="23" w:name="_Toc289163991"/>
       <w:r>
         <w:t xml:space="preserve">Konzept </w:t>
       </w:r>
       <w:r>
         <w:t>Material</w:t>
       </w:r>
-      <w:bookmarkEnd w:id="24"/>
+      <w:bookmarkEnd w:id="23"/>
     </w:p>
     <w:p>
       <w:pPr>
@@ -6842,11 +6782,9 @@
             <w:pPr>
               <w:spacing w:line="276" w:lineRule="auto"/>
             </w:pPr>
-            <w:proofErr w:type="spellStart"/>
             <w:r>
               <w:t>beschreibung</w:t>
             </w:r>
-            <w:proofErr w:type="spellEnd"/>
           </w:p>
         </w:tc>
         <w:tc>
@@ -6877,11 +6815,9 @@
             <w:pPr>
               <w:spacing w:line="276" w:lineRule="auto"/>
             </w:pPr>
-            <w:proofErr w:type="spellStart"/>
             <w:r>
               <w:t>dimension</w:t>
             </w:r>
-            <w:proofErr w:type="spellEnd"/>
           </w:p>
         </w:tc>
         <w:tc>
@@ -6918,11 +6854,9 @@
             <w:pPr>
               <w:spacing w:line="276" w:lineRule="auto"/>
             </w:pPr>
-            <w:proofErr w:type="spellStart"/>
             <w:r>
               <w:t>katalog_nr</w:t>
             </w:r>
-            <w:proofErr w:type="spellEnd"/>
           </w:p>
         </w:tc>
         <w:tc>
@@ -7018,17 +6952,12 @@
       <w:pPr>
         <w:pStyle w:val="berschrift3"/>
       </w:pPr>
-      <w:bookmarkStart w:id="25" w:name="_Toc289163992"/>
+      <w:bookmarkStart w:id="24" w:name="_Toc289163992"/>
       <w:r>
         <w:lastRenderedPageBreak/>
-        <w:t xml:space="preserve">Konzept </w:t>
-      </w:r>
-      <w:proofErr w:type="spellStart"/>
-      <w:r>
-        <w:t>StundeneintragsTyp</w:t>
-      </w:r>
-      <w:bookmarkEnd w:id="25"/>
-      <w:proofErr w:type="spellEnd"/>
+        <w:t>Konzept StundeneintragsTyp</w:t>
+      </w:r>
+      <w:bookmarkEnd w:id="24"/>
     </w:p>
     <w:p>
       <w:pPr>
@@ -7097,28 +7026,12 @@
     </w:p>
     <w:p>
       <w:r>
-        <w:t xml:space="preserve">Ein </w:t>
-      </w:r>
-      <w:proofErr w:type="spellStart"/>
-      <w:r>
-        <w:t>StundeneintragsTyp</w:t>
-      </w:r>
-      <w:proofErr w:type="spellEnd"/>
-      <w:r>
-        <w:t xml:space="preserve"> weist einem Stundeneintrag eine bestimmte vorgegebene Beschreibung hinzu. Zudem kann er als Grundlage für statistische Daten benutzt werden.</w:t>
-      </w:r>
-    </w:p>
-    <w:p>
-      <w:r>
-        <w:t xml:space="preserve">Beispiel: Der Sanitär möchte eine WC-Schüssel-Auswechslung vornehmen. Anstatt dies nun als Freitext zu erfassen, weist er seinem Stundeneintrag den </w:t>
-      </w:r>
-      <w:proofErr w:type="spellStart"/>
-      <w:r>
-        <w:t>StundeneintragsTyp</w:t>
-      </w:r>
-      <w:proofErr w:type="spellEnd"/>
-      <w:r>
-        <w:t xml:space="preserve"> „Schüsselauswechslung“ zu</w:t>
+        <w:t>Ein StundeneintragsTyp weist einem Stundeneintrag eine bestimmte vorgegebene Beschreibung hinzu. Zudem kann er als Grundlage für statistische Daten benutzt werden.</w:t>
+      </w:r>
+    </w:p>
+    <w:p>
+      <w:r>
+        <w:t>Beispiel: Der Sanitär möchte eine WC-Schüssel-Auswechslung vornehmen. Anstatt dies nun als Freitext zu erfassen, weist er seinem Stundeneintrag den StundeneintragsTyp „Schüsselauswechslung“ zu</w:t>
       </w:r>
       <w:r>
         <w:t>. Eine spezifische Beschreibung ist nun bereits erfasst, nach Wunsch kann der Sanitär die Beschreibung noch erweitern.</w:t>
@@ -7189,11 +7102,9 @@
             <w:pPr>
               <w:spacing w:line="276" w:lineRule="auto"/>
             </w:pPr>
-            <w:proofErr w:type="spellStart"/>
             <w:r>
               <w:t>beschreibung</w:t>
             </w:r>
-            <w:proofErr w:type="spellEnd"/>
           </w:p>
         </w:tc>
         <w:tc>
@@ -7225,13 +7136,8 @@
         <w:ind w:left="2552" w:hanging="2552"/>
       </w:pPr>
       <w:r>
-        <w:t xml:space="preserve">Ein </w:t>
-      </w:r>
-      <w:proofErr w:type="spellStart"/>
-      <w:r>
-        <w:t>StundeneintragsTyp</w:t>
-      </w:r>
-      <w:proofErr w:type="spellEnd"/>
+        <w:t>Ein StundeneintragsTyp</w:t>
+      </w:r>
       <w:r>
         <w:tab/>
         <w:t>- hat keine bis mehrere Stundeneinträge, die ihm zugeordnet sind</w:t>
@@ -7245,13 +7151,13 @@
       <w:pPr>
         <w:pStyle w:val="berschrift3"/>
       </w:pPr>
-      <w:bookmarkStart w:id="26" w:name="_Ref288923686"/>
-      <w:bookmarkStart w:id="27" w:name="_Toc289163993"/>
+      <w:bookmarkStart w:id="25" w:name="_Ref288923686"/>
+      <w:bookmarkStart w:id="26" w:name="_Toc289163993"/>
       <w:r>
         <w:t>Konzept Benutzer</w:t>
       </w:r>
+      <w:bookmarkEnd w:id="25"/>
       <w:bookmarkEnd w:id="26"/>
-      <w:bookmarkEnd w:id="27"/>
     </w:p>
     <w:p>
       <w:pPr>
@@ -7436,11 +7342,9 @@
             <w:pPr>
               <w:spacing w:line="276" w:lineRule="auto"/>
             </w:pPr>
-            <w:proofErr w:type="spellStart"/>
             <w:r>
               <w:t>loginname</w:t>
             </w:r>
-            <w:proofErr w:type="spellEnd"/>
           </w:p>
         </w:tc>
         <w:tc>
@@ -7471,11 +7375,9 @@
             <w:pPr>
               <w:spacing w:line="276" w:lineRule="auto"/>
             </w:pPr>
-            <w:proofErr w:type="spellStart"/>
             <w:r>
               <w:t>nachname</w:t>
             </w:r>
-            <w:proofErr w:type="spellEnd"/>
           </w:p>
         </w:tc>
         <w:tc>
@@ -7506,11 +7408,9 @@
             <w:pPr>
               <w:spacing w:line="276" w:lineRule="auto"/>
             </w:pPr>
-            <w:proofErr w:type="spellStart"/>
             <w:r>
               <w:t>vorname</w:t>
             </w:r>
-            <w:proofErr w:type="spellEnd"/>
           </w:p>
         </w:tc>
         <w:tc>
@@ -7541,11 +7441,9 @@
             <w:pPr>
               <w:spacing w:line="276" w:lineRule="auto"/>
             </w:pPr>
-            <w:proofErr w:type="spellStart"/>
             <w:r>
               <w:t>passwort</w:t>
             </w:r>
-            <w:proofErr w:type="spellEnd"/>
           </w:p>
         </w:tc>
         <w:tc>
@@ -7579,11 +7477,9 @@
             <w:pPr>
               <w:spacing w:line="276" w:lineRule="auto"/>
             </w:pPr>
-            <w:proofErr w:type="spellStart"/>
             <w:r>
               <w:t>telefon</w:t>
             </w:r>
-            <w:proofErr w:type="spellEnd"/>
           </w:p>
         </w:tc>
         <w:tc>
@@ -7614,11 +7510,9 @@
             <w:pPr>
               <w:spacing w:line="276" w:lineRule="auto"/>
             </w:pPr>
-            <w:proofErr w:type="spellStart"/>
             <w:r>
               <w:t>vorname</w:t>
             </w:r>
-            <w:proofErr w:type="spellEnd"/>
           </w:p>
         </w:tc>
         <w:tc>
@@ -7717,15 +7611,15 @@
       <w:pPr>
         <w:pStyle w:val="berschrift3"/>
       </w:pPr>
-      <w:bookmarkStart w:id="28" w:name="_Ref288924106"/>
-      <w:bookmarkStart w:id="29" w:name="_Ref288924108"/>
-      <w:bookmarkStart w:id="30" w:name="_Toc289163994"/>
+      <w:bookmarkStart w:id="27" w:name="_Ref288924106"/>
+      <w:bookmarkStart w:id="28" w:name="_Ref288924108"/>
+      <w:bookmarkStart w:id="29" w:name="_Toc289163994"/>
       <w:r>
         <w:t>Konzept Aussendienstmitarbeiter</w:t>
       </w:r>
+      <w:bookmarkEnd w:id="27"/>
       <w:bookmarkEnd w:id="28"/>
       <w:bookmarkEnd w:id="29"/>
-      <w:bookmarkEnd w:id="30"/>
     </w:p>
     <w:p>
       <w:pPr>
@@ -7800,18 +7694,10 @@
         <w:t>s</w:t>
       </w:r>
       <w:r>
-        <w:t xml:space="preserve">, der mit Hilfe seines </w:t>
-      </w:r>
-      <w:proofErr w:type="spellStart"/>
-      <w:r>
-        <w:t>Smartphon</w:t>
-      </w:r>
-      <w:r>
-        <w:t>es</w:t>
-      </w:r>
-      <w:proofErr w:type="spellEnd"/>
-      <w:r>
-        <w:t xml:space="preserve"> Stundeneinträge erfassen kann.</w:t>
+        <w:t>, der mit Hilfe seines Smartphon</w:t>
+      </w:r>
+      <w:r>
+        <w:t>es Stundeneinträge erfassen kann.</w:t>
       </w:r>
       <w:r>
         <w:t xml:space="preserve"> Zudem ist es ihm auch möglich diese Daten über </w:t>
@@ -7890,7 +7776,7 @@
           <w:szCs w:val="22"/>
         </w:rPr>
       </w:pPr>
-      <w:bookmarkStart w:id="31" w:name="_Ref288924129"/>
+      <w:bookmarkStart w:id="30" w:name="_Ref288924129"/>
       <w:r>
         <w:br w:type="page"/>
       </w:r>
@@ -7899,13 +7785,13 @@
       <w:pPr>
         <w:pStyle w:val="berschrift3"/>
       </w:pPr>
-      <w:bookmarkStart w:id="32" w:name="_Toc289163995"/>
+      <w:bookmarkStart w:id="31" w:name="_Toc289163995"/>
       <w:r>
         <w:lastRenderedPageBreak/>
         <w:t>Konzept Sekretärin</w:t>
       </w:r>
+      <w:bookmarkEnd w:id="30"/>
       <w:bookmarkEnd w:id="31"/>
-      <w:bookmarkEnd w:id="32"/>
     </w:p>
     <w:p>
       <w:pPr>
@@ -7974,15 +7860,7 @@
     </w:p>
     <w:p>
       <w:r>
-        <w:t xml:space="preserve">Eine Sekretärin in </w:t>
-      </w:r>
-      <w:proofErr w:type="gramStart"/>
-      <w:r>
-        <w:t>ein</w:t>
-      </w:r>
-      <w:proofErr w:type="gramEnd"/>
-      <w:r>
-        <w:t xml:space="preserve"> Benutzer des Systems, der die Verwaltung aller Systemeintragungen übernimmt.</w:t>
+        <w:t>Eine Sekretärin in ein Benutzer des Systems, der die Verwaltung aller Systemeintragungen übernimmt.</w:t>
       </w:r>
     </w:p>
     <w:p>
@@ -8043,11 +7921,11 @@
       <w:pPr>
         <w:pStyle w:val="berschrift3"/>
       </w:pPr>
-      <w:bookmarkStart w:id="33" w:name="_Toc289163996"/>
+      <w:bookmarkStart w:id="32" w:name="_Toc289163996"/>
       <w:r>
         <w:t>Konzept Adresse</w:t>
       </w:r>
-      <w:bookmarkEnd w:id="33"/>
+      <w:bookmarkEnd w:id="32"/>
     </w:p>
     <w:p>
       <w:pPr>
@@ -8131,13 +8009,8 @@
       <w:r>
         <w:t xml:space="preserve">s </w:t>
       </w:r>
-      <w:proofErr w:type="spellStart"/>
-      <w:r>
-        <w:t>adresse</w:t>
-      </w:r>
-      <w:proofErr w:type="spellEnd"/>
-      <w:r>
-        <w:t xml:space="preserve"> und des im “</w:t>
+      <w:r>
+        <w:t>adresse und des im “</w:t>
       </w:r>
       <w:r>
         <w:fldChar w:fldCharType="begin"/>
@@ -8158,15 +8031,7 @@
         <w:t xml:space="preserve">“ </w:t>
       </w:r>
       <w:r>
-        <w:t xml:space="preserve">verwendeten Attributs </w:t>
-      </w:r>
-      <w:proofErr w:type="spellStart"/>
-      <w:r>
-        <w:t>rechnungsadresse</w:t>
-      </w:r>
-      <w:proofErr w:type="spellEnd"/>
-      <w:r>
-        <w:t>.</w:t>
+        <w:t>verwendeten Attributs rechnungsadresse.</w:t>
       </w:r>
     </w:p>
     <w:p>
@@ -8234,11 +8099,9 @@
             <w:pPr>
               <w:spacing w:line="276" w:lineRule="auto"/>
             </w:pPr>
-            <w:proofErr w:type="spellStart"/>
             <w:r>
               <w:t>strasse</w:t>
             </w:r>
-            <w:proofErr w:type="spellEnd"/>
           </w:p>
         </w:tc>
         <w:tc>
@@ -8269,11 +8132,9 @@
             <w:pPr>
               <w:spacing w:line="276" w:lineRule="auto"/>
             </w:pPr>
-            <w:proofErr w:type="spellStart"/>
             <w:r>
               <w:t>nummer</w:t>
             </w:r>
-            <w:proofErr w:type="spellEnd"/>
           </w:p>
         </w:tc>
         <w:tc>
@@ -8304,11 +8165,9 @@
             <w:pPr>
               <w:spacing w:line="276" w:lineRule="auto"/>
             </w:pPr>
-            <w:proofErr w:type="spellStart"/>
             <w:r>
               <w:t>plz</w:t>
             </w:r>
-            <w:proofErr w:type="spellEnd"/>
           </w:p>
         </w:tc>
         <w:tc>
@@ -8339,11 +8198,9 @@
             <w:pPr>
               <w:spacing w:line="276" w:lineRule="auto"/>
             </w:pPr>
-            <w:proofErr w:type="spellStart"/>
             <w:r>
               <w:t>ort</w:t>
             </w:r>
-            <w:proofErr w:type="spellEnd"/>
           </w:p>
         </w:tc>
         <w:tc>
@@ -8372,15 +8229,7 @@
     </w:p>
     <w:p>
       <w:r>
-        <w:t xml:space="preserve">Für die Klasse Adresse bestehen im Domain Modell keine Beziehungen, da sie darin als pure </w:t>
-      </w:r>
-      <w:proofErr w:type="spellStart"/>
-      <w:r>
-        <w:t>value</w:t>
-      </w:r>
-      <w:proofErr w:type="spellEnd"/>
-      <w:r>
-        <w:t xml:space="preserve"> type verwendet wird.</w:t>
+        <w:t>Für die Klasse Adresse bestehen im Domain Modell keine Beziehungen, da sie darin als pure value type verwendet wird.</w:t>
       </w:r>
     </w:p>
     <w:p>
@@ -8400,17 +8249,12 @@
       <w:pPr>
         <w:pStyle w:val="berschrift3"/>
       </w:pPr>
-      <w:bookmarkStart w:id="34" w:name="_Toc289163997"/>
+      <w:bookmarkStart w:id="33" w:name="_Toc289163997"/>
       <w:r>
         <w:lastRenderedPageBreak/>
-        <w:t xml:space="preserve">Konzept </w:t>
-      </w:r>
-      <w:proofErr w:type="spellStart"/>
-      <w:r>
-        <w:t>GPSDaten</w:t>
-      </w:r>
-      <w:bookmarkEnd w:id="34"/>
-      <w:proofErr w:type="spellEnd"/>
+        <w:t>Konzept GPSDaten</w:t>
+      </w:r>
+      <w:bookmarkEnd w:id="33"/>
     </w:p>
     <w:p>
       <w:pPr>
@@ -8481,15 +8325,7 @@
         <w:fldChar w:fldCharType="end"/>
       </w:r>
       <w:r>
-        <w:t xml:space="preserve">“ verwendeten Attributs </w:t>
-      </w:r>
-      <w:proofErr w:type="spellStart"/>
-      <w:r>
-        <w:t>position</w:t>
-      </w:r>
-      <w:proofErr w:type="spellEnd"/>
-      <w:r>
-        <w:t>.</w:t>
+        <w:t>“ verwendeten Attributs position.</w:t>
       </w:r>
     </w:p>
     <w:p>
@@ -8557,11 +8393,9 @@
             <w:pPr>
               <w:spacing w:line="276" w:lineRule="auto"/>
             </w:pPr>
-            <w:proofErr w:type="spellStart"/>
             <w:r>
               <w:t>latitude</w:t>
             </w:r>
-            <w:proofErr w:type="spellEnd"/>
           </w:p>
         </w:tc>
         <w:tc>
@@ -8592,11 +8426,9 @@
             <w:pPr>
               <w:spacing w:line="276" w:lineRule="auto"/>
             </w:pPr>
-            <w:proofErr w:type="spellStart"/>
             <w:r>
               <w:t>longitude</w:t>
             </w:r>
-            <w:proofErr w:type="spellEnd"/>
           </w:p>
         </w:tc>
         <w:tc>
@@ -8627,11 +8459,9 @@
             <w:pPr>
               <w:spacing w:line="276" w:lineRule="auto"/>
             </w:pPr>
-            <w:proofErr w:type="spellStart"/>
             <w:r>
               <w:t>genauigkeit</w:t>
             </w:r>
-            <w:proofErr w:type="spellEnd"/>
           </w:p>
         </w:tc>
         <w:tc>
@@ -8660,23 +8490,7 @@
     </w:p>
     <w:p>
       <w:r>
-        <w:t xml:space="preserve">Für die Klasse </w:t>
-      </w:r>
-      <w:proofErr w:type="spellStart"/>
-      <w:r>
-        <w:t>GPSDaten</w:t>
-      </w:r>
-      <w:proofErr w:type="spellEnd"/>
-      <w:r>
-        <w:t xml:space="preserve"> bestehen im Domain Modell keine Beziehungen, da sie darin als pure </w:t>
-      </w:r>
-      <w:proofErr w:type="spellStart"/>
-      <w:r>
-        <w:t>value</w:t>
-      </w:r>
-      <w:proofErr w:type="spellEnd"/>
-      <w:r>
-        <w:t xml:space="preserve"> type verwendet wird.</w:t>
+        <w:t>Für die Klasse GPSDaten bestehen im Domain Modell keine Beziehungen, da sie darin als pure value type verwendet wird.</w:t>
       </w:r>
     </w:p>
     <w:p>
@@ -8690,7 +8504,7 @@
           <w:szCs w:val="22"/>
         </w:rPr>
       </w:pPr>
-      <w:bookmarkStart w:id="35" w:name="_Ref288923877"/>
+      <w:bookmarkStart w:id="34" w:name="_Ref288923877"/>
       <w:r>
         <w:br w:type="page"/>
       </w:r>
@@ -8699,13 +8513,32 @@
       <w:pPr>
         <w:pStyle w:val="berschrift1"/>
       </w:pPr>
-      <w:bookmarkStart w:id="36" w:name="_Toc289163998"/>
+      <w:bookmarkStart w:id="35" w:name="_Toc289163998"/>
       <w:r>
         <w:lastRenderedPageBreak/>
         <w:t>System Sequenzdiagramm</w:t>
       </w:r>
+      <w:bookmarkEnd w:id="34"/>
       <w:bookmarkEnd w:id="35"/>
+    </w:p>
+    <w:p>
+      <w:r>
+        <w:t>Die in den folgenden SSD verwendeten Nummern</w:t>
+      </w:r>
+      <w:r>
+        <w:t>,</w:t>
+      </w:r>
+      <w:bookmarkStart w:id="36" w:name="_GoBack"/>
       <w:bookmarkEnd w:id="36"/>
+      <w:r>
+        <w:t xml:space="preserve"> beziehen sich immer auf die Use Cases mit </w:t>
+      </w:r>
+      <w:r>
+        <w:t>denselben</w:t>
+      </w:r>
+      <w:r>
+        <w:t xml:space="preserve"> Nummern. </w:t>
+      </w:r>
     </w:p>
     <w:p>
       <w:pPr>
@@ -8784,27 +8617,14 @@
       <w:r>
         <w:t xml:space="preserve">Abbildung </w:t>
       </w:r>
-      <w:r>
-        <w:fldChar w:fldCharType="begin"/>
-      </w:r>
-      <w:r>
-        <w:instrText xml:space="preserve"> SEQ Abbildung \* ARABIC </w:instrText>
-      </w:r>
-      <w:r>
-        <w:fldChar w:fldCharType="separate"/>
-      </w:r>
-      <w:r>
-        <w:rPr>
-          <w:noProof/>
-        </w:rPr>
-        <w:t>1</w:t>
-      </w:r>
-      <w:r>
-        <w:rPr>
-          <w:noProof/>
-        </w:rPr>
-        <w:fldChar w:fldCharType="end"/>
-      </w:r>
+      <w:fldSimple w:instr=" SEQ Abbildung \* ARABIC ">
+        <w:r>
+          <w:rPr>
+            <w:noProof/>
+          </w:rPr>
+          <w:t>1</w:t>
+        </w:r>
+      </w:fldSimple>
       <w:r>
         <w:t xml:space="preserve"> - SSD1 Stundeneintrag erfassen</w:t>
       </w:r>
@@ -8870,27 +8690,14 @@
                   <w:r>
                     <w:t xml:space="preserve">Abbildung </w:t>
                   </w:r>
-                  <w:r>
-                    <w:fldChar w:fldCharType="begin"/>
-                  </w:r>
-                  <w:r>
-                    <w:instrText xml:space="preserve"> SEQ Abbildung \* ARABIC </w:instrText>
-                  </w:r>
-                  <w:r>
-                    <w:fldChar w:fldCharType="separate"/>
-                  </w:r>
-                  <w:r>
-                    <w:rPr>
-                      <w:noProof/>
-                    </w:rPr>
-                    <w:t>2</w:t>
-                  </w:r>
-                  <w:r>
-                    <w:rPr>
-                      <w:noProof/>
-                    </w:rPr>
-                    <w:fldChar w:fldCharType="end"/>
-                  </w:r>
+                  <w:fldSimple w:instr=" SEQ Abbildung \* ARABIC ">
+                    <w:r>
+                      <w:rPr>
+                        <w:noProof/>
+                      </w:rPr>
+                      <w:t>2</w:t>
+                    </w:r>
+                  </w:fldSimple>
                   <w:r>
                     <w:t xml:space="preserve"> – SSD2 CRUD Stundeneintrag</w:t>
                   </w:r>
@@ -9063,27 +8870,14 @@
       <w:r>
         <w:t xml:space="preserve">Abbildung </w:t>
       </w:r>
-      <w:r>
-        <w:fldChar w:fldCharType="begin"/>
-      </w:r>
-      <w:r>
-        <w:instrText xml:space="preserve"> SEQ Abbildung \* ARABIC </w:instrText>
-      </w:r>
-      <w:r>
-        <w:fldChar w:fldCharType="separate"/>
-      </w:r>
-      <w:r>
-        <w:rPr>
-          <w:noProof/>
-        </w:rPr>
-        <w:t>3</w:t>
-      </w:r>
-      <w:r>
-        <w:rPr>
-          <w:noProof/>
-        </w:rPr>
-        <w:fldChar w:fldCharType="end"/>
-      </w:r>
+      <w:fldSimple w:instr=" SEQ Abbildung \* ARABIC ">
+        <w:r>
+          <w:rPr>
+            <w:noProof/>
+          </w:rPr>
+          <w:t>3</w:t>
+        </w:r>
+      </w:fldSimple>
       <w:r>
         <w:t xml:space="preserve"> - SSD3 Rapport generieren</w:t>
       </w:r>
@@ -9166,27 +8960,14 @@
       <w:r>
         <w:t xml:space="preserve">Abbildung </w:t>
       </w:r>
-      <w:r>
-        <w:fldChar w:fldCharType="begin"/>
-      </w:r>
-      <w:r>
-        <w:instrText xml:space="preserve"> SEQ Abbildung \* ARABIC </w:instrText>
-      </w:r>
-      <w:r>
-        <w:fldChar w:fldCharType="separate"/>
-      </w:r>
-      <w:r>
-        <w:rPr>
-          <w:noProof/>
-        </w:rPr>
-        <w:t>4</w:t>
-      </w:r>
-      <w:r>
-        <w:rPr>
-          <w:noProof/>
-        </w:rPr>
-        <w:fldChar w:fldCharType="end"/>
-      </w:r>
+      <w:fldSimple w:instr=" SEQ Abbildung \* ARABIC ">
+        <w:r>
+          <w:rPr>
+            <w:noProof/>
+          </w:rPr>
+          <w:t>4</w:t>
+        </w:r>
+      </w:fldSimple>
       <w:r>
         <w:t xml:space="preserve"> - SSD4 CRUD Benutzer</w:t>
       </w:r>
@@ -9269,27 +9050,14 @@
       <w:r>
         <w:t xml:space="preserve">Abbildung </w:t>
       </w:r>
-      <w:r>
-        <w:fldChar w:fldCharType="begin"/>
-      </w:r>
-      <w:r>
-        <w:instrText xml:space="preserve"> SEQ Abbildung \* ARABIC </w:instrText>
-      </w:r>
-      <w:r>
-        <w:fldChar w:fldCharType="separate"/>
-      </w:r>
-      <w:r>
-        <w:rPr>
-          <w:noProof/>
-        </w:rPr>
-        <w:t>5</w:t>
-      </w:r>
-      <w:r>
-        <w:rPr>
-          <w:noProof/>
-        </w:rPr>
-        <w:fldChar w:fldCharType="end"/>
-      </w:r>
+      <w:fldSimple w:instr=" SEQ Abbildung \* ARABIC ">
+        <w:r>
+          <w:rPr>
+            <w:noProof/>
+          </w:rPr>
+          <w:t>5</w:t>
+        </w:r>
+      </w:fldSimple>
       <w:r>
         <w:t xml:space="preserve"> – SSD5 Benutzer authentifizieren</w:t>
       </w:r>
@@ -9388,27 +9156,14 @@
       <w:r>
         <w:t xml:space="preserve">Abbildung </w:t>
       </w:r>
-      <w:r>
-        <w:fldChar w:fldCharType="begin"/>
-      </w:r>
-      <w:r>
-        <w:instrText xml:space="preserve"> SEQ Abbildung \* ARABIC </w:instrText>
-      </w:r>
-      <w:r>
-        <w:fldChar w:fldCharType="separate"/>
-      </w:r>
-      <w:r>
-        <w:rPr>
-          <w:noProof/>
-        </w:rPr>
-        <w:t>6</w:t>
-      </w:r>
-      <w:r>
-        <w:rPr>
-          <w:noProof/>
-        </w:rPr>
-        <w:fldChar w:fldCharType="end"/>
-      </w:r>
+      <w:fldSimple w:instr=" SEQ Abbildung \* ARABIC ">
+        <w:r>
+          <w:rPr>
+            <w:noProof/>
+          </w:rPr>
+          <w:t>6</w:t>
+        </w:r>
+      </w:fldSimple>
       <w:r>
         <w:t xml:space="preserve"> </w:t>
       </w:r>
@@ -9500,27 +9255,14 @@
       <w:r>
         <w:t xml:space="preserve">Abbildung </w:t>
       </w:r>
-      <w:r>
-        <w:fldChar w:fldCharType="begin"/>
-      </w:r>
-      <w:r>
-        <w:instrText xml:space="preserve"> SEQ Abbildung \* ARABIC </w:instrText>
-      </w:r>
-      <w:r>
-        <w:fldChar w:fldCharType="separate"/>
-      </w:r>
-      <w:r>
-        <w:rPr>
-          <w:noProof/>
-        </w:rPr>
-        <w:t>7</w:t>
-      </w:r>
-      <w:r>
-        <w:rPr>
-          <w:noProof/>
-        </w:rPr>
-        <w:fldChar w:fldCharType="end"/>
-      </w:r>
+      <w:fldSimple w:instr=" SEQ Abbildung \* ARABIC ">
+        <w:r>
+          <w:rPr>
+            <w:noProof/>
+          </w:rPr>
+          <w:t>7</w:t>
+        </w:r>
+      </w:fldSimple>
       <w:r>
         <w:t xml:space="preserve"> -</w:t>
       </w:r>
@@ -9536,14 +9278,9 @@
       <w:bookmarkStart w:id="51" w:name="_Toc289164006"/>
       <w:r>
         <w:lastRenderedPageBreak/>
-        <w:t xml:space="preserve">SSD8 CRUD </w:t>
-      </w:r>
-      <w:proofErr w:type="spellStart"/>
-      <w:r>
-        <w:t>StundeneintragsTyp</w:t>
+        <w:t>SSD8 CRUD StundeneintragsTyp</w:t>
       </w:r>
       <w:bookmarkEnd w:id="51"/>
-      <w:proofErr w:type="spellEnd"/>
     </w:p>
     <w:p>
       <w:pPr>
@@ -9612,39 +9349,21 @@
       <w:r>
         <w:t xml:space="preserve">Abbildung </w:t>
       </w:r>
-      <w:r>
-        <w:fldChar w:fldCharType="begin"/>
-      </w:r>
-      <w:r>
-        <w:instrText xml:space="preserve"> SEQ Abbildung \* ARABIC </w:instrText>
-      </w:r>
-      <w:r>
-        <w:fldChar w:fldCharType="separate"/>
-      </w:r>
-      <w:r>
-        <w:rPr>
-          <w:noProof/>
-        </w:rPr>
-        <w:t>8</w:t>
-      </w:r>
-      <w:r>
-        <w:rPr>
-          <w:noProof/>
-        </w:rPr>
-        <w:fldChar w:fldCharType="end"/>
-      </w:r>
+      <w:fldSimple w:instr=" SEQ Abbildung \* ARABIC ">
+        <w:r>
+          <w:rPr>
+            <w:noProof/>
+          </w:rPr>
+          <w:t>8</w:t>
+        </w:r>
+      </w:fldSimple>
       <w:r>
         <w:t xml:space="preserve"> -</w:t>
       </w:r>
       <w:r>
-        <w:t xml:space="preserve"> SSD8 CRUD </w:t>
-      </w:r>
-      <w:proofErr w:type="spellStart"/>
-      <w:r>
-        <w:t>StundeneintragsTyp</w:t>
+        <w:t xml:space="preserve"> SSD8 CRUD StundeneintragsTyp</w:t>
       </w:r>
       <w:bookmarkEnd w:id="52"/>
-      <w:proofErr w:type="spellEnd"/>
     </w:p>
     <w:p>
       <w:pPr>
@@ -9736,27 +9455,14 @@
       <w:r>
         <w:t xml:space="preserve">Abbildung </w:t>
       </w:r>
-      <w:r>
-        <w:fldChar w:fldCharType="begin"/>
-      </w:r>
-      <w:r>
-        <w:instrText xml:space="preserve"> SEQ Abbildung \* ARABIC </w:instrText>
-      </w:r>
-      <w:r>
-        <w:fldChar w:fldCharType="separate"/>
-      </w:r>
-      <w:r>
-        <w:rPr>
-          <w:noProof/>
-        </w:rPr>
-        <w:t>9</w:t>
-      </w:r>
-      <w:r>
-        <w:rPr>
-          <w:noProof/>
-        </w:rPr>
-        <w:fldChar w:fldCharType="end"/>
-      </w:r>
+      <w:fldSimple w:instr=" SEQ Abbildung \* ARABIC ">
+        <w:r>
+          <w:rPr>
+            <w:noProof/>
+          </w:rPr>
+          <w:t>9</w:t>
+        </w:r>
+      </w:fldSimple>
       <w:r>
         <w:t xml:space="preserve"> - </w:t>
       </w:r>
@@ -9798,12 +9504,10 @@
         <w:pStyle w:val="berschrift2"/>
       </w:pPr>
       <w:bookmarkStart w:id="57" w:name="_Toc289164009"/>
-      <w:proofErr w:type="spellStart"/>
       <w:r>
         <w:t>Contracts</w:t>
       </w:r>
       <w:bookmarkEnd w:id="57"/>
-      <w:proofErr w:type="spellEnd"/>
     </w:p>
     <w:p>
       <w:pPr>
@@ -9818,15 +9522,10 @@
         <w:t>1</w:t>
       </w:r>
       <w:r>
-        <w:t xml:space="preserve"> </w:t>
-      </w:r>
-      <w:proofErr w:type="spellStart"/>
-      <w:r>
-        <w:t>generiereRapport</w:t>
+        <w:t xml:space="preserve"> generiereRapport</w:t>
       </w:r>
       <w:bookmarkEnd w:id="58"/>
       <w:bookmarkEnd w:id="59"/>
-      <w:proofErr w:type="spellEnd"/>
     </w:p>
     <w:tbl>
       <w:tblPr>
@@ -9866,19 +9565,9 @@
               <w:spacing w:line="276" w:lineRule="auto"/>
               <w:cnfStyle w:val="000000100000" w:firstRow="0" w:lastRow="0" w:firstColumn="0" w:lastColumn="0" w:oddVBand="0" w:evenVBand="0" w:oddHBand="1" w:evenHBand="0" w:firstRowFirstColumn="0" w:firstRowLastColumn="0" w:lastRowFirstColumn="0" w:lastRowLastColumn="0"/>
             </w:pPr>
-            <w:proofErr w:type="spellStart"/>
-            <w:r>
-              <w:t>generiereRapport</w:t>
-            </w:r>
-            <w:proofErr w:type="spellEnd"/>
-            <w:r>
-              <w:t>(</w:t>
-            </w:r>
-            <w:proofErr w:type="spellStart"/>
-            <w:r>
-              <w:t>auftrag</w:t>
-            </w:r>
-            <w:proofErr w:type="spellEnd"/>
+            <w:r>
+              <w:t>generiereRapport(auftrag</w:t>
+            </w:r>
             <w:r>
               <w:t xml:space="preserve"> :</w:t>
             </w:r>
@@ -9944,11 +9633,9 @@
             <w:pPr>
               <w:spacing w:line="276" w:lineRule="auto"/>
             </w:pPr>
-            <w:proofErr w:type="spellStart"/>
             <w:r>
               <w:t>Preconditions</w:t>
             </w:r>
-            <w:proofErr w:type="spellEnd"/>
           </w:p>
         </w:tc>
       </w:tr>
@@ -10021,29 +9708,8 @@
             <w:pPr>
               <w:spacing w:line="276" w:lineRule="auto"/>
             </w:pPr>
-            <w:proofErr w:type="spellStart"/>
-            <w:r>
-              <w:t>Success</w:t>
-            </w:r>
-            <w:proofErr w:type="spellEnd"/>
-            <w:r>
-              <w:t xml:space="preserve"> </w:t>
-            </w:r>
-            <w:proofErr w:type="spellStart"/>
-            <w:r>
-              <w:t>Guarantee</w:t>
-            </w:r>
-            <w:proofErr w:type="spellEnd"/>
-            <w:r>
-              <w:t xml:space="preserve"> (</w:t>
-            </w:r>
-            <w:proofErr w:type="spellStart"/>
-            <w:r>
-              <w:t>Postconditions</w:t>
-            </w:r>
-            <w:proofErr w:type="spellEnd"/>
-            <w:r>
-              <w:t>)</w:t>
+            <w:r>
+              <w:t>Success Guarantee (Postconditions)</w:t>
             </w:r>
           </w:p>
         </w:tc>
@@ -10111,14 +9777,9 @@
         <w:t>2</w:t>
       </w:r>
       <w:r>
-        <w:t xml:space="preserve"> </w:t>
-      </w:r>
-      <w:proofErr w:type="spellStart"/>
-      <w:r>
-        <w:t>authentifiziereBenutzer</w:t>
+        <w:t xml:space="preserve"> authentifiziereBenutzer</w:t>
       </w:r>
       <w:bookmarkEnd w:id="60"/>
-      <w:proofErr w:type="spellEnd"/>
     </w:p>
     <w:tbl>
       <w:tblPr>
@@ -10158,35 +9819,14 @@
               <w:spacing w:line="276" w:lineRule="auto"/>
               <w:cnfStyle w:val="000000100000" w:firstRow="0" w:lastRow="0" w:firstColumn="0" w:lastColumn="0" w:oddVBand="0" w:evenVBand="0" w:oddHBand="1" w:evenHBand="0" w:firstRowFirstColumn="0" w:firstRowLastColumn="0" w:lastRowFirstColumn="0" w:lastRowLastColumn="0"/>
             </w:pPr>
-            <w:proofErr w:type="spellStart"/>
-            <w:r>
-              <w:t>authentifiziereBenutzer</w:t>
-            </w:r>
-            <w:proofErr w:type="spellEnd"/>
-            <w:r>
-              <w:t>(</w:t>
-            </w:r>
-            <w:proofErr w:type="spellStart"/>
-            <w:r>
-              <w:t>loginname</w:t>
-            </w:r>
-            <w:proofErr w:type="spellEnd"/>
-            <w:r>
-              <w:t xml:space="preserve"> : S</w:t>
+            <w:r>
+              <w:t>authentifiziereBenutzer(loginname : S</w:t>
             </w:r>
             <w:r>
               <w:t>tring</w:t>
             </w:r>
             <w:r>
-              <w:t xml:space="preserve">, </w:t>
-            </w:r>
-            <w:proofErr w:type="spellStart"/>
-            <w:r>
-              <w:t>passwort</w:t>
-            </w:r>
-            <w:proofErr w:type="spellEnd"/>
-            <w:r>
-              <w:t xml:space="preserve"> : String)</w:t>
+              <w:t>, passwort : String)</w:t>
             </w:r>
             <w:r>
               <w:t xml:space="preserve"> : Benutzer</w:t>
@@ -10244,11 +9884,9 @@
             <w:pPr>
               <w:spacing w:line="276" w:lineRule="auto"/>
             </w:pPr>
-            <w:proofErr w:type="spellStart"/>
             <w:r>
               <w:t>Preconditions</w:t>
             </w:r>
-            <w:proofErr w:type="spellEnd"/>
           </w:p>
         </w:tc>
       </w:tr>
@@ -10327,35 +9965,13 @@
               <w:rPr>
                 <w:b w:val="0"/>
               </w:rPr>
-              <w:t xml:space="preserve">kennt seine </w:t>
-            </w:r>
-            <w:proofErr w:type="spellStart"/>
+              <w:t>kennt seine Logindaten</w:t>
+            </w:r>
             <w:r>
               <w:rPr>
                 <w:b w:val="0"/>
               </w:rPr>
-              <w:t>Logindaten</w:t>
-            </w:r>
-            <w:proofErr w:type="spellEnd"/>
-            <w:r>
-              <w:rPr>
-                <w:b w:val="0"/>
-              </w:rPr>
-              <w:t xml:space="preserve"> (</w:t>
-            </w:r>
-            <w:proofErr w:type="spellStart"/>
-            <w:r>
-              <w:rPr>
-                <w:b w:val="0"/>
-              </w:rPr>
-              <w:t>Loginname</w:t>
-            </w:r>
-            <w:proofErr w:type="spellEnd"/>
-            <w:r>
-              <w:rPr>
-                <w:b w:val="0"/>
-              </w:rPr>
-              <w:t xml:space="preserve"> und Passwort)</w:t>
+              <w:t xml:space="preserve"> (Loginname und Passwort)</w:t>
             </w:r>
           </w:p>
           <w:p>
@@ -10393,29 +10009,8 @@
             <w:pPr>
               <w:spacing w:line="276" w:lineRule="auto"/>
             </w:pPr>
-            <w:proofErr w:type="spellStart"/>
-            <w:r>
-              <w:t>Success</w:t>
-            </w:r>
-            <w:proofErr w:type="spellEnd"/>
-            <w:r>
-              <w:t xml:space="preserve"> </w:t>
-            </w:r>
-            <w:proofErr w:type="spellStart"/>
-            <w:r>
-              <w:t>Guarantee</w:t>
-            </w:r>
-            <w:proofErr w:type="spellEnd"/>
-            <w:r>
-              <w:t xml:space="preserve"> (</w:t>
-            </w:r>
-            <w:proofErr w:type="spellStart"/>
-            <w:r>
-              <w:t>Postconditions</w:t>
-            </w:r>
-            <w:proofErr w:type="spellEnd"/>
-            <w:r>
-              <w:t>)</w:t>
+            <w:r>
+              <w:t>Success Guarantee (Postconditions)</w:t>
             </w:r>
           </w:p>
         </w:tc>
@@ -10482,14 +10077,9 @@
         <w:t>3</w:t>
       </w:r>
       <w:r>
-        <w:t xml:space="preserve"> </w:t>
-      </w:r>
-      <w:proofErr w:type="spellStart"/>
-      <w:r>
-        <w:t>stopZeitmessung</w:t>
+        <w:t xml:space="preserve"> stopZeitmessung</w:t>
       </w:r>
       <w:bookmarkEnd w:id="61"/>
-      <w:proofErr w:type="spellEnd"/>
     </w:p>
     <w:tbl>
       <w:tblPr>
@@ -10529,19 +10119,12 @@
               <w:spacing w:line="276" w:lineRule="auto"/>
               <w:cnfStyle w:val="000000100000" w:firstRow="0" w:lastRow="0" w:firstColumn="0" w:lastColumn="0" w:oddVBand="0" w:evenVBand="0" w:oddHBand="1" w:evenHBand="0" w:firstRowFirstColumn="0" w:firstRowLastColumn="0" w:lastRowFirstColumn="0" w:lastRowLastColumn="0"/>
             </w:pPr>
-            <w:proofErr w:type="spellStart"/>
             <w:r>
               <w:t>stopZeitmessung</w:t>
             </w:r>
-            <w:proofErr w:type="spellEnd"/>
-            <w:r>
-              <w:t xml:space="preserve">() : </w:t>
-            </w:r>
-            <w:proofErr w:type="spellStart"/>
-            <w:r>
-              <w:t>void</w:t>
-            </w:r>
-            <w:proofErr w:type="spellEnd"/>
+            <w:r>
+              <w:t>() : void</w:t>
+            </w:r>
           </w:p>
         </w:tc>
       </w:tr>
@@ -10592,11 +10175,9 @@
             <w:pPr>
               <w:spacing w:line="276" w:lineRule="auto"/>
             </w:pPr>
-            <w:proofErr w:type="spellStart"/>
             <w:r>
               <w:t>Preconditions</w:t>
             </w:r>
-            <w:proofErr w:type="spellEnd"/>
           </w:p>
         </w:tc>
       </w:tr>
@@ -10641,19 +10222,11 @@
                 <w:b w:val="0"/>
               </w:rPr>
             </w:pPr>
-            <w:proofErr w:type="spellStart"/>
             <w:r>
               <w:rPr>
                 <w:b w:val="0"/>
               </w:rPr>
-              <w:t>startZeitmessung</w:t>
-            </w:r>
-            <w:proofErr w:type="spellEnd"/>
-            <w:r>
-              <w:rPr>
-                <w:b w:val="0"/>
-              </w:rPr>
-              <w:t>() wurde bereits ausgeführt</w:t>
+              <w:t>startZeitmessung() wurde bereits ausgeführt</w:t>
             </w:r>
           </w:p>
           <w:p>
@@ -10668,19 +10241,11 @@
                 <w:b w:val="0"/>
               </w:rPr>
             </w:pPr>
-            <w:proofErr w:type="spellStart"/>
             <w:r>
               <w:rPr>
                 <w:b w:val="0"/>
               </w:rPr>
-              <w:t>stopZeitmessung</w:t>
-            </w:r>
-            <w:proofErr w:type="spellEnd"/>
-            <w:r>
-              <w:rPr>
-                <w:b w:val="0"/>
-              </w:rPr>
-              <w:t>() wurde noch nicht ausgeführt</w:t>
+              <w:t>stopZeitmessung() wurde noch nicht ausgeführt</w:t>
             </w:r>
           </w:p>
           <w:p>
@@ -10717,49 +10282,7 @@
               <w:rPr>
                 <w:b w:val="0"/>
               </w:rPr>
-              <w:t xml:space="preserve">, </w:t>
-            </w:r>
-            <w:proofErr w:type="spellStart"/>
-            <w:r>
-              <w:rPr>
-                <w:b w:val="0"/>
-              </w:rPr>
-              <w:t>eintrag_datum</w:t>
-            </w:r>
-            <w:proofErr w:type="spellEnd"/>
-            <w:r>
-              <w:rPr>
-                <w:b w:val="0"/>
-              </w:rPr>
-              <w:t xml:space="preserve"> und </w:t>
-            </w:r>
-            <w:proofErr w:type="spellStart"/>
-            <w:r>
-              <w:rPr>
-                <w:b w:val="0"/>
-              </w:rPr>
-              <w:t>zeit_start</w:t>
-            </w:r>
-            <w:proofErr w:type="spellEnd"/>
-            <w:r>
-              <w:rPr>
-                <w:b w:val="0"/>
-              </w:rPr>
-              <w:t xml:space="preserve"> ist gesetzt, </w:t>
-            </w:r>
-            <w:proofErr w:type="spellStart"/>
-            <w:r>
-              <w:rPr>
-                <w:b w:val="0"/>
-              </w:rPr>
-              <w:t>zeit_ende</w:t>
-            </w:r>
-            <w:proofErr w:type="spellEnd"/>
-            <w:r>
-              <w:rPr>
-                <w:b w:val="0"/>
-              </w:rPr>
-              <w:t xml:space="preserve"> ist noch nicht gesetzt</w:t>
+              <w:t>, eintrag_datum und zeit_start ist gesetzt, zeit_ende ist noch nicht gesetzt</w:t>
             </w:r>
           </w:p>
         </w:tc>
@@ -10778,29 +10301,8 @@
             <w:pPr>
               <w:spacing w:line="276" w:lineRule="auto"/>
             </w:pPr>
-            <w:proofErr w:type="spellStart"/>
-            <w:r>
-              <w:t>Success</w:t>
-            </w:r>
-            <w:proofErr w:type="spellEnd"/>
-            <w:r>
-              <w:t xml:space="preserve"> </w:t>
-            </w:r>
-            <w:proofErr w:type="spellStart"/>
-            <w:r>
-              <w:t>Guarantee</w:t>
-            </w:r>
-            <w:proofErr w:type="spellEnd"/>
-            <w:r>
-              <w:t xml:space="preserve"> (</w:t>
-            </w:r>
-            <w:proofErr w:type="spellStart"/>
-            <w:r>
-              <w:t>Postconditions</w:t>
-            </w:r>
-            <w:proofErr w:type="spellEnd"/>
-            <w:r>
-              <w:t>)</w:t>
+            <w:r>
+              <w:t>Success Guarantee (Postconditions)</w:t>
             </w:r>
           </w:p>
         </w:tc>
@@ -10833,21 +10335,7 @@
               <w:rPr>
                 <w:b w:val="0"/>
               </w:rPr>
-              <w:t xml:space="preserve">Auf Stundeneintrag s wurde </w:t>
-            </w:r>
-            <w:proofErr w:type="spellStart"/>
-            <w:r>
-              <w:rPr>
-                <w:b w:val="0"/>
-              </w:rPr>
-              <w:t>zeit_ende</w:t>
-            </w:r>
-            <w:proofErr w:type="spellEnd"/>
-            <w:r>
-              <w:rPr>
-                <w:b w:val="0"/>
-              </w:rPr>
-              <w:t xml:space="preserve"> auf die aktuelle Systemzeit gesetzt</w:t>
+              <w:t>Auf Stundeneintrag s wurde zeit_ende auf die aktuelle Systemzeit gesetzt</w:t>
             </w:r>
           </w:p>
         </w:tc>
@@ -10866,14 +10354,9 @@
       <w:bookmarkStart w:id="62" w:name="_Toc289164013"/>
       <w:r>
         <w:lastRenderedPageBreak/>
-        <w:t xml:space="preserve">CO4 </w:t>
-      </w:r>
-      <w:proofErr w:type="spellStart"/>
-      <w:r>
-        <w:t>löscheStundeneintrag</w:t>
+        <w:t>CO4 löscheStundeneintrag</w:t>
       </w:r>
       <w:bookmarkEnd w:id="62"/>
-      <w:proofErr w:type="spellEnd"/>
     </w:p>
     <w:tbl>
       <w:tblPr>
@@ -10913,30 +10396,21 @@
               <w:spacing w:line="276" w:lineRule="auto"/>
               <w:cnfStyle w:val="000000100000" w:firstRow="0" w:lastRow="0" w:firstColumn="0" w:lastColumn="0" w:oddVBand="0" w:evenVBand="0" w:oddHBand="1" w:evenHBand="0" w:firstRowFirstColumn="0" w:firstRowLastColumn="0" w:lastRowFirstColumn="0" w:lastRowLastColumn="0"/>
             </w:pPr>
-            <w:proofErr w:type="spellStart"/>
             <w:r>
               <w:t>löscheStundeneintrag</w:t>
             </w:r>
-            <w:proofErr w:type="spellEnd"/>
             <w:r>
               <w:t>(</w:t>
             </w:r>
-            <w:proofErr w:type="spellStart"/>
             <w:r>
               <w:t>stundeneintrag</w:t>
             </w:r>
-            <w:proofErr w:type="spellEnd"/>
             <w:r>
               <w:t xml:space="preserve"> : Stundeneintrag</w:t>
             </w:r>
             <w:r>
-              <w:t xml:space="preserve">) : </w:t>
-            </w:r>
-            <w:proofErr w:type="spellStart"/>
-            <w:r>
-              <w:t>bool</w:t>
-            </w:r>
-            <w:proofErr w:type="spellEnd"/>
+              <w:t>) : bool</w:t>
+            </w:r>
           </w:p>
         </w:tc>
       </w:tr>
@@ -10993,11 +10467,9 @@
             <w:pPr>
               <w:spacing w:line="276" w:lineRule="auto"/>
             </w:pPr>
-            <w:proofErr w:type="spellStart"/>
             <w:r>
               <w:t>Preconditions</w:t>
             </w:r>
-            <w:proofErr w:type="spellEnd"/>
           </w:p>
         </w:tc>
       </w:tr>
@@ -11046,29 +10518,8 @@
             <w:pPr>
               <w:spacing w:line="276" w:lineRule="auto"/>
             </w:pPr>
-            <w:proofErr w:type="spellStart"/>
-            <w:r>
-              <w:t>Success</w:t>
-            </w:r>
-            <w:proofErr w:type="spellEnd"/>
-            <w:r>
-              <w:t xml:space="preserve"> </w:t>
-            </w:r>
-            <w:proofErr w:type="spellStart"/>
-            <w:r>
-              <w:t>Guarantee</w:t>
-            </w:r>
-            <w:proofErr w:type="spellEnd"/>
-            <w:r>
-              <w:t xml:space="preserve"> (</w:t>
-            </w:r>
-            <w:proofErr w:type="spellStart"/>
-            <w:r>
-              <w:t>Postconditions</w:t>
-            </w:r>
-            <w:proofErr w:type="spellEnd"/>
-            <w:r>
-              <w:t>)</w:t>
+            <w:r>
+              <w:t>Success Guarantee (Postconditions)</w:t>
             </w:r>
           </w:p>
         </w:tc>
@@ -11344,7 +10795,7 @@
         <w:noProof/>
         <w:lang w:val="de-DE"/>
       </w:rPr>
-      <w:t>4</w:t>
+      <w:t>12</w:t>
     </w:r>
     <w:r>
       <w:rPr>
@@ -11358,31 +10809,16 @@
       </w:rPr>
       <w:t xml:space="preserve"> von </w:t>
     </w:r>
-    <w:r>
-      <w:fldChar w:fldCharType="begin"/>
-    </w:r>
-    <w:r>
-      <w:instrText>NUMPAGES  \* Arabic  \* MERGEFORMAT</w:instrText>
-    </w:r>
-    <w:r>
-      <w:fldChar w:fldCharType="separate"/>
-    </w:r>
-    <w:r>
-      <w:rPr>
-        <w:b/>
-        <w:noProof/>
-        <w:lang w:val="de-DE"/>
-      </w:rPr>
-      <w:t>19</w:t>
-    </w:r>
-    <w:r>
-      <w:rPr>
-        <w:b/>
-        <w:noProof/>
-        <w:lang w:val="de-DE"/>
-      </w:rPr>
-      <w:fldChar w:fldCharType="end"/>
-    </w:r>
+    <w:fldSimple w:instr="NUMPAGES  \* Arabic  \* MERGEFORMAT">
+      <w:r>
+        <w:rPr>
+          <w:b/>
+          <w:noProof/>
+          <w:lang w:val="de-DE"/>
+        </w:rPr>
+        <w:t>19</w:t>
+      </w:r>
+    </w:fldSimple>
   </w:p>
 </w:ftr>
 </file>
@@ -16135,7 +15571,7 @@
 </file>
 
 <file path=customXml/itemProps1.xml><?xml version="1.0" encoding="utf-8"?>
-<ds:datastoreItem xmlns:ds="http://schemas.openxmlformats.org/officeDocument/2006/customXml" ds:itemID="{2FA1D488-F774-4B74-80D4-8D0C7F7DC503}">
+<ds:datastoreItem xmlns:ds="http://schemas.openxmlformats.org/officeDocument/2006/customXml" ds:itemID="{A2F817CB-1445-413D-BA94-A402358E050F}">
   <ds:schemaRefs>
     <ds:schemaRef ds:uri="http://schemas.openxmlformats.org/officeDocument/2006/bibliography"/>
   </ds:schemaRefs>

</xml_diff>